<commit_message>
finalização do projeto CRUD com next
</commit_message>
<xml_diff>
--- a/Documentos/React.docx
+++ b/Documentos/React.docx
@@ -38,7 +38,43 @@
           <w:color w:val="5A5A5A" w:themeColor="text1" w:themeTint="A5"/>
           <w:spacing w:val="15"/>
         </w:rPr>
-        <w:t>Curso React + Redux: Fundamentos e 2 Apps do Absoluto ZERO!</w:t>
+        <w:t xml:space="preserve">Curso </w:t>
+      </w:r>
+      <w:proofErr w:type="spellStart"/>
+      <w:r>
+        <w:rPr>
+          <w:rFonts w:eastAsiaTheme="minorEastAsia"/>
+          <w:color w:val="5A5A5A" w:themeColor="text1" w:themeTint="A5"/>
+          <w:spacing w:val="15"/>
+        </w:rPr>
+        <w:t>React</w:t>
+      </w:r>
+      <w:proofErr w:type="spellEnd"/>
+      <w:r>
+        <w:rPr>
+          <w:rFonts w:eastAsiaTheme="minorEastAsia"/>
+          <w:color w:val="5A5A5A" w:themeColor="text1" w:themeTint="A5"/>
+          <w:spacing w:val="15"/>
+        </w:rPr>
+        <w:t xml:space="preserve"> + </w:t>
+      </w:r>
+      <w:proofErr w:type="spellStart"/>
+      <w:r>
+        <w:rPr>
+          <w:rFonts w:eastAsiaTheme="minorEastAsia"/>
+          <w:color w:val="5A5A5A" w:themeColor="text1" w:themeTint="A5"/>
+          <w:spacing w:val="15"/>
+        </w:rPr>
+        <w:t>Redux</w:t>
+      </w:r>
+      <w:proofErr w:type="spellEnd"/>
+      <w:r>
+        <w:rPr>
+          <w:rFonts w:eastAsiaTheme="minorEastAsia"/>
+          <w:color w:val="5A5A5A" w:themeColor="text1" w:themeTint="A5"/>
+          <w:spacing w:val="15"/>
+        </w:rPr>
+        <w:t>: Fundamentos e 2 Apps do Absoluto ZERO!</w:t>
       </w:r>
     </w:p>
     <w:p>
@@ -1362,9 +1398,14 @@
       <w:bookmarkStart w:id="0" w:name="_Toc130756552"/>
       <w:r>
         <w:lastRenderedPageBreak/>
-        <w:t>Fundamentos do React</w:t>
+        <w:t xml:space="preserve">Fundamentos do </w:t>
+      </w:r>
+      <w:proofErr w:type="spellStart"/>
+      <w:r>
+        <w:t>React</w:t>
       </w:r>
       <w:bookmarkEnd w:id="0"/>
+      <w:proofErr w:type="spellEnd"/>
     </w:p>
     <w:p/>
     <w:p>
@@ -1394,11 +1435,47 @@
                 <w:color w:val="4472C4" w:themeColor="accent1"/>
               </w:rPr>
             </w:pPr>
+            <w:proofErr w:type="spellStart"/>
             <w:r>
               <w:rPr>
                 <w:color w:val="4472C4" w:themeColor="accent1"/>
               </w:rPr>
-              <w:t>npx create-react-app &lt;nome da pasta&gt;</w:t>
+              <w:t>npx</w:t>
+            </w:r>
+            <w:proofErr w:type="spellEnd"/>
+            <w:r>
+              <w:rPr>
+                <w:color w:val="4472C4" w:themeColor="accent1"/>
+              </w:rPr>
+              <w:t xml:space="preserve"> </w:t>
+            </w:r>
+            <w:proofErr w:type="spellStart"/>
+            <w:r>
+              <w:rPr>
+                <w:color w:val="4472C4" w:themeColor="accent1"/>
+              </w:rPr>
+              <w:t>create</w:t>
+            </w:r>
+            <w:proofErr w:type="spellEnd"/>
+            <w:r>
+              <w:rPr>
+                <w:color w:val="4472C4" w:themeColor="accent1"/>
+              </w:rPr>
+              <w:t>-</w:t>
+            </w:r>
+            <w:proofErr w:type="spellStart"/>
+            <w:r>
+              <w:rPr>
+                <w:color w:val="4472C4" w:themeColor="accent1"/>
+              </w:rPr>
+              <w:t>react</w:t>
+            </w:r>
+            <w:proofErr w:type="spellEnd"/>
+            <w:r>
+              <w:rPr>
+                <w:color w:val="4472C4" w:themeColor="accent1"/>
+              </w:rPr>
+              <w:t>-app &lt;nome da pasta&gt;</w:t>
             </w:r>
           </w:p>
         </w:tc>
@@ -1411,8 +1488,13 @@
               <w:jc w:val="both"/>
             </w:pPr>
             <w:r>
-              <w:t>Cria o setup inicial para um projeto em React</w:t>
-            </w:r>
+              <w:t xml:space="preserve">Cria o setup inicial para um projeto em </w:t>
+            </w:r>
+            <w:proofErr w:type="spellStart"/>
+            <w:r>
+              <w:t>React</w:t>
+            </w:r>
+            <w:proofErr w:type="spellEnd"/>
           </w:p>
         </w:tc>
       </w:tr>
@@ -1428,11 +1510,19 @@
                 <w:color w:val="4472C4" w:themeColor="accent1"/>
               </w:rPr>
             </w:pPr>
+            <w:proofErr w:type="spellStart"/>
             <w:r>
               <w:rPr>
                 <w:color w:val="4472C4" w:themeColor="accent1"/>
               </w:rPr>
-              <w:t>npm start</w:t>
+              <w:t>npm</w:t>
+            </w:r>
+            <w:proofErr w:type="spellEnd"/>
+            <w:r>
+              <w:rPr>
+                <w:color w:val="4472C4" w:themeColor="accent1"/>
+              </w:rPr>
+              <w:t xml:space="preserve"> start</w:t>
             </w:r>
           </w:p>
         </w:tc>
@@ -1461,7 +1551,15 @@
         </w:numPr>
       </w:pPr>
       <w:r>
-        <w:t>Excluir todos os arquivos da pasta src.</w:t>
+        <w:t xml:space="preserve">Excluir todos os arquivos da pasta </w:t>
+      </w:r>
+      <w:proofErr w:type="spellStart"/>
+      <w:r>
+        <w:t>src</w:t>
+      </w:r>
+      <w:proofErr w:type="spellEnd"/>
+      <w:r>
+        <w:t>.</w:t>
       </w:r>
     </w:p>
     <w:p>
@@ -1485,8 +1583,13 @@
         </w:numPr>
       </w:pPr>
       <w:r>
-        <w:t>Dentro do index fazer os imports</w:t>
-      </w:r>
+        <w:t xml:space="preserve">Dentro do index fazer os </w:t>
+      </w:r>
+      <w:proofErr w:type="spellStart"/>
+      <w:r>
+        <w:t>imports</w:t>
+      </w:r>
+      <w:proofErr w:type="spellEnd"/>
     </w:p>
     <w:p>
       <w:pPr>
@@ -1541,8 +1644,13 @@
           <w:numId w:val="3"/>
         </w:numPr>
       </w:pPr>
-      <w:r>
-        <w:t>ReactDOM – Usado para renderizar elementos na tela.</w:t>
+      <w:proofErr w:type="spellStart"/>
+      <w:r>
+        <w:t>ReactDOM</w:t>
+      </w:r>
+      <w:proofErr w:type="spellEnd"/>
+      <w:r>
+        <w:t xml:space="preserve"> – Usado para renderizar elementos na tela.</w:t>
       </w:r>
     </w:p>
     <w:p>
@@ -1615,7 +1723,15 @@
     <w:p/>
     <w:p>
       <w:r>
-        <w:t>Para carregar um estilo basta fazer o import do arquivo da seguinte forma:</w:t>
+        <w:t xml:space="preserve">Para carregar um estilo basta fazer o </w:t>
+      </w:r>
+      <w:proofErr w:type="spellStart"/>
+      <w:r>
+        <w:t>import</w:t>
+      </w:r>
+      <w:proofErr w:type="spellEnd"/>
+      <w:r>
+        <w:t xml:space="preserve"> do arquivo da seguinte forma:</w:t>
       </w:r>
     </w:p>
     <w:p>
@@ -1737,7 +1853,15 @@
         <w:jc w:val="both"/>
       </w:pPr>
       <w:r>
-        <w:t>No arquivo que irá receber o componente o index.js primeiro devemos fazer o import dessa função</w:t>
+        <w:t xml:space="preserve">No arquivo que irá receber o componente o index.js primeiro devemos fazer o </w:t>
+      </w:r>
+      <w:proofErr w:type="spellStart"/>
+      <w:r>
+        <w:t>import</w:t>
+      </w:r>
+      <w:proofErr w:type="spellEnd"/>
+      <w:r>
+        <w:t xml:space="preserve"> dessa função</w:t>
       </w:r>
     </w:p>
     <w:p>
@@ -1805,7 +1929,15 @@
         <w:t xml:space="preserve"> </w:t>
       </w:r>
       <w:r>
-        <w:t>O nome usado no import não é necessariamente o nome da função exportada.</w:t>
+        <w:t xml:space="preserve">O nome usado no </w:t>
+      </w:r>
+      <w:proofErr w:type="spellStart"/>
+      <w:r>
+        <w:t>import</w:t>
+      </w:r>
+      <w:proofErr w:type="spellEnd"/>
+      <w:r>
+        <w:t xml:space="preserve"> não é necessariamente o nome da função exportada.</w:t>
       </w:r>
     </w:p>
     <w:p>
@@ -1876,7 +2008,23 @@
         <w:t>OBS.:</w:t>
       </w:r>
       <w:r>
-        <w:t xml:space="preserve"> Para usar o JSX dentro de um componente é necessário o import do React dentro do componente.</w:t>
+        <w:t xml:space="preserve"> Para usar o JSX dentro de um componente é necessário o </w:t>
+      </w:r>
+      <w:proofErr w:type="spellStart"/>
+      <w:r>
+        <w:t>import</w:t>
+      </w:r>
+      <w:proofErr w:type="spellEnd"/>
+      <w:r>
+        <w:t xml:space="preserve"> do </w:t>
+      </w:r>
+      <w:proofErr w:type="spellStart"/>
+      <w:r>
+        <w:t>React</w:t>
+      </w:r>
+      <w:proofErr w:type="spellEnd"/>
+      <w:r>
+        <w:t xml:space="preserve"> dentro do componente.</w:t>
       </w:r>
     </w:p>
     <w:p>
@@ -2014,7 +2162,15 @@
         <w:jc w:val="both"/>
       </w:pPr>
       <w:r>
-        <w:t>Para aplicar uma classe a um elemento a tag usado deve ser className no lugar onde usualmente seria Class.</w:t>
+        <w:t xml:space="preserve">Para aplicar uma classe a um elemento a tag usado deve ser </w:t>
+      </w:r>
+      <w:proofErr w:type="spellStart"/>
+      <w:r>
+        <w:t>className</w:t>
+      </w:r>
+      <w:proofErr w:type="spellEnd"/>
+      <w:r>
+        <w:t xml:space="preserve"> no lugar onde usualmente seria Class.</w:t>
       </w:r>
     </w:p>
     <w:p>
@@ -2038,10 +2194,26 @@
     </w:p>
     <w:p>
       <w:r>
-        <w:t>Para adicionar um componente que tenha sido passado como uma props para o elemento que estar sendo usado no momento</w:t>
-      </w:r>
-      <w:r>
-        <w:t>, basta usar o argumento de children. Exemplo:</w:t>
+        <w:t xml:space="preserve">Para adicionar um componente que tenha sido passado como uma </w:t>
+      </w:r>
+      <w:proofErr w:type="spellStart"/>
+      <w:r>
+        <w:t>props</w:t>
+      </w:r>
+      <w:proofErr w:type="spellEnd"/>
+      <w:r>
+        <w:t xml:space="preserve"> para o elemento que estar sendo usado no momento</w:t>
+      </w:r>
+      <w:r>
+        <w:t xml:space="preserve">, basta usar o argumento de </w:t>
+      </w:r>
+      <w:proofErr w:type="spellStart"/>
+      <w:r>
+        <w:t>children</w:t>
+      </w:r>
+      <w:proofErr w:type="spellEnd"/>
+      <w:r>
+        <w:t>. Exemplo:</w:t>
       </w:r>
     </w:p>
     <w:p>
@@ -2099,7 +2271,15 @@
         <w:jc w:val="both"/>
       </w:pPr>
       <w:r>
-        <w:t>Quando os componentes estão aninhados é possível passar a propriedade de um componente pai diretamente para um componente por meio dos spreads operators:</w:t>
+        <w:t xml:space="preserve">Quando os componentes estão aninhados é possível passar a propriedade de um componente pai diretamente para um componente por meio dos spreads </w:t>
+      </w:r>
+      <w:proofErr w:type="spellStart"/>
+      <w:r>
+        <w:t>operators</w:t>
+      </w:r>
+      <w:proofErr w:type="spellEnd"/>
+      <w:r>
+        <w:t>:</w:t>
       </w:r>
     </w:p>
     <w:p>
@@ -2219,13 +2399,45 @@
         <w:jc w:val="both"/>
       </w:pPr>
       <w:r>
-        <w:t>Isso gera um problema pois não conseguimos ter acesso direto as props do componente pai para solucionar isso de</w:t>
-      </w:r>
-      <w:r>
-        <w:t xml:space="preserve">vemos primeiro dentro da div principal do componente pai </w:t>
-      </w:r>
-      <w:r>
-        <w:t>abrir um bloco de javaScript e passar o método cloneElement que irá pegar o elemento filho e também as propriedades do elemento pai e montar como elemento único:</w:t>
+        <w:t xml:space="preserve">Isso gera um problema pois não conseguimos ter acesso direto as </w:t>
+      </w:r>
+      <w:proofErr w:type="spellStart"/>
+      <w:r>
+        <w:t>props</w:t>
+      </w:r>
+      <w:proofErr w:type="spellEnd"/>
+      <w:r>
+        <w:t xml:space="preserve"> do componente pai para solucionar isso de</w:t>
+      </w:r>
+      <w:r>
+        <w:t xml:space="preserve">vemos primeiro dentro da </w:t>
+      </w:r>
+      <w:proofErr w:type="spellStart"/>
+      <w:r>
+        <w:t>div</w:t>
+      </w:r>
+      <w:proofErr w:type="spellEnd"/>
+      <w:r>
+        <w:t xml:space="preserve"> principal do componente pai </w:t>
+      </w:r>
+      <w:r>
+        <w:t xml:space="preserve">abrir um bloco de </w:t>
+      </w:r>
+      <w:proofErr w:type="spellStart"/>
+      <w:r>
+        <w:t>javaScript</w:t>
+      </w:r>
+      <w:proofErr w:type="spellEnd"/>
+      <w:r>
+        <w:t xml:space="preserve"> e passar o método </w:t>
+      </w:r>
+      <w:proofErr w:type="spellStart"/>
+      <w:r>
+        <w:t>cloneElement</w:t>
+      </w:r>
+      <w:proofErr w:type="spellEnd"/>
+      <w:r>
+        <w:t xml:space="preserve"> que irá pegar o elemento filho e também as propriedades do elemento pai e montar como elemento único:</w:t>
       </w:r>
     </w:p>
     <w:p>
@@ -2398,7 +2610,23 @@
     <w:p/>
     <w:p>
       <w:r>
-        <w:t>Para passar o estilo de forma dinâmica para um componente devemos criar um objeto que ira armazenar as configurações necessárias e depois passar esse objeto dentro da tag como um atributo de style.</w:t>
+        <w:t xml:space="preserve">Para passar o estilo de forma dinâmica para um componente devemos criar um objeto que </w:t>
+      </w:r>
+      <w:proofErr w:type="spellStart"/>
+      <w:r>
+        <w:t>ira</w:t>
+      </w:r>
+      <w:proofErr w:type="spellEnd"/>
+      <w:r>
+        <w:t xml:space="preserve"> armazenar as configurações necessárias e depois passar esse objeto dentro da tag como um atributo de </w:t>
+      </w:r>
+      <w:proofErr w:type="spellStart"/>
+      <w:r>
+        <w:t>style</w:t>
+      </w:r>
+      <w:proofErr w:type="spellEnd"/>
+      <w:r>
+        <w:t>.</w:t>
       </w:r>
     </w:p>
     <w:p>
@@ -2496,7 +2724,23 @@
         <w:jc w:val="both"/>
       </w:pPr>
       <w:r>
-        <w:t>Entretanto é necessário que sejam feitas algumas alterações em atributos que usa hífen como por exemplo background-color pois o js não aceita variáveis com hifens para isso unimos a palavra e passamos a utilizar camel case.</w:t>
+        <w:t xml:space="preserve">Entretanto é necessário que sejam feitas algumas alterações em atributos que usa hífen como por exemplo background-color pois o </w:t>
+      </w:r>
+      <w:proofErr w:type="spellStart"/>
+      <w:r>
+        <w:t>js</w:t>
+      </w:r>
+      <w:proofErr w:type="spellEnd"/>
+      <w:r>
+        <w:t xml:space="preserve"> não aceita variáveis com hifens para isso unimos a palavra e passamos a utilizar </w:t>
+      </w:r>
+      <w:proofErr w:type="spellStart"/>
+      <w:r>
+        <w:t>camel</w:t>
+      </w:r>
+      <w:proofErr w:type="spellEnd"/>
+      <w:r>
+        <w:t xml:space="preserve"> case.</w:t>
       </w:r>
     </w:p>
     <w:p>
@@ -2695,7 +2939,15 @@
         <w:jc w:val="both"/>
       </w:pPr>
       <w:r>
-        <w:t>É aquela que acontece por meio das props.</w:t>
+        <w:t xml:space="preserve">É aquela que acontece por meio das </w:t>
+      </w:r>
+      <w:proofErr w:type="spellStart"/>
+      <w:r>
+        <w:t>props</w:t>
+      </w:r>
+      <w:proofErr w:type="spellEnd"/>
+      <w:r>
+        <w:t>.</w:t>
       </w:r>
       <w:r>
         <w:t xml:space="preserve"> Como visto na seção “</w:t>
@@ -2725,14 +2977,27 @@
         <w:jc w:val="both"/>
       </w:pPr>
       <w:r>
-        <w:t>Consiste em passar informações do componente filho para o componente pai, logo como não existe uma referência direta como as props a comunicação é feita de forma diferente.</w:t>
+        <w:t xml:space="preserve">Consiste em passar informações do componente filho para o componente pai, logo como não existe uma referência direta como as </w:t>
+      </w:r>
+      <w:proofErr w:type="spellStart"/>
+      <w:r>
+        <w:t>props</w:t>
+      </w:r>
+      <w:proofErr w:type="spellEnd"/>
+      <w:r>
+        <w:t xml:space="preserve"> a comunicação é feita de forma diferente.</w:t>
       </w:r>
       <w:r>
         <w:t xml:space="preserve"> Por meio da criação de uma função, de forma que uma função criada dentro de um elemento pai é passado para o elemento filho e quando essa função é chamada devolve os atributos desejados para o componente pai.</w:t>
       </w:r>
       <w:r>
-        <w:t xml:space="preserve"> Essa função é conhecida como CallBack</w:t>
-      </w:r>
+        <w:t xml:space="preserve"> Essa função é conhecida como </w:t>
+      </w:r>
+      <w:proofErr w:type="spellStart"/>
+      <w:r>
+        <w:t>CallBack</w:t>
+      </w:r>
+      <w:proofErr w:type="spellEnd"/>
     </w:p>
     <w:p>
       <w:pPr>
@@ -2907,7 +3172,31 @@
         <w:jc w:val="both"/>
       </w:pPr>
       <w:r>
-        <w:t xml:space="preserve">Como explicado logo acima o componente de estado é usado para monitorar quando algo é alterado, isto é, criar um estado para o componente.  Para usar esse tipo de componente é necessário fazer o import do useState: </w:t>
+        <w:t xml:space="preserve">Como explicado logo acima o componente de estado é usado para monitorar quando algo </w:t>
+      </w:r>
+      <w:proofErr w:type="spellStart"/>
+      <w:r>
+        <w:t>é</w:t>
+      </w:r>
+      <w:proofErr w:type="spellEnd"/>
+      <w:r>
+        <w:t xml:space="preserve"> alterado, isto é, criar um estado para o componente.  Para usar esse tipo de componente é necessário fazer o </w:t>
+      </w:r>
+      <w:proofErr w:type="spellStart"/>
+      <w:r>
+        <w:t>import</w:t>
+      </w:r>
+      <w:proofErr w:type="spellEnd"/>
+      <w:r>
+        <w:t xml:space="preserve"> do </w:t>
+      </w:r>
+      <w:proofErr w:type="spellStart"/>
+      <w:r>
+        <w:t>useState</w:t>
+      </w:r>
+      <w:proofErr w:type="spellEnd"/>
+      <w:r>
+        <w:t xml:space="preserve">: </w:t>
       </w:r>
     </w:p>
     <w:p>
@@ -2967,7 +3256,15 @@
         <w:jc w:val="both"/>
       </w:pPr>
       <w:r>
-        <w:t xml:space="preserve">A partir do useState podemos configurar um valor inicial a uma variável e também nomear uma função que será responsável por atualizar o valor dessa variável: </w:t>
+        <w:t xml:space="preserve">A partir do </w:t>
+      </w:r>
+      <w:proofErr w:type="spellStart"/>
+      <w:r>
+        <w:t>useState</w:t>
+      </w:r>
+      <w:proofErr w:type="spellEnd"/>
+      <w:r>
+        <w:t xml:space="preserve"> podemos configurar um valor inicial a uma variável e também nomear uma função que será responsável por atualizar o valor dessa variável: </w:t>
       </w:r>
     </w:p>
     <w:p>
@@ -3089,7 +3386,15 @@
     </w:p>
     <w:p>
       <w:r>
-        <w:t>Para que a mudança seja implementada é preciso que a função do onChange seja chamada e altere o valor da própria variável exibida em tela.</w:t>
+        <w:t xml:space="preserve">Para que a mudança seja implementada é preciso que a função do </w:t>
+      </w:r>
+      <w:proofErr w:type="spellStart"/>
+      <w:r>
+        <w:t>onChange</w:t>
+      </w:r>
+      <w:proofErr w:type="spellEnd"/>
+      <w:r>
+        <w:t xml:space="preserve"> seja chamada e altere o valor da própria variável exibida em tela.</w:t>
       </w:r>
     </w:p>
     <w:p>
@@ -3210,10 +3515,34 @@
     </w:p>
     <w:p>
       <w:r>
-        <w:t xml:space="preserve">Sendo necessário o uso da library Component e da função render que irá informar aquele que deve ser </w:t>
-      </w:r>
-      <w:r>
-        <w:t>exibido. Os valores dos componentes Pai (props) ficam disponíveis de uma forma diferente:</w:t>
+        <w:t xml:space="preserve">Sendo necessário o uso da </w:t>
+      </w:r>
+      <w:proofErr w:type="spellStart"/>
+      <w:r>
+        <w:t>library</w:t>
+      </w:r>
+      <w:proofErr w:type="spellEnd"/>
+      <w:r>
+        <w:t xml:space="preserve"> </w:t>
+      </w:r>
+      <w:proofErr w:type="spellStart"/>
+      <w:r>
+        <w:t>Component</w:t>
+      </w:r>
+      <w:proofErr w:type="spellEnd"/>
+      <w:r>
+        <w:t xml:space="preserve"> e da função render que irá informar aquele que deve ser </w:t>
+      </w:r>
+      <w:r>
+        <w:t>exibido. Os valores dos componentes Pai (</w:t>
+      </w:r>
+      <w:proofErr w:type="spellStart"/>
+      <w:r>
+        <w:t>props</w:t>
+      </w:r>
+      <w:proofErr w:type="spellEnd"/>
+      <w:r>
+        <w:t>) ficam disponíveis de uma forma diferente:</w:t>
       </w:r>
     </w:p>
     <w:p>
@@ -3316,13 +3645,53 @@
         <w:jc w:val="both"/>
       </w:pPr>
       <w:r>
-        <w:t xml:space="preserve">Já as alterações nos componentes de estado são feitas por meio da função setState recebida de component. </w:t>
-      </w:r>
-      <w:r>
-        <w:t>Para evitar problemas relacionados ao THIS é importante que seja usada uma arrow function.</w:t>
-      </w:r>
-      <w:r>
-        <w:t xml:space="preserve"> Dentro da chamada do setState deve ser passado um objeto.</w:t>
+        <w:t xml:space="preserve">Já as alterações nos componentes de estado são feitas por meio da função </w:t>
+      </w:r>
+      <w:proofErr w:type="spellStart"/>
+      <w:r>
+        <w:t>setState</w:t>
+      </w:r>
+      <w:proofErr w:type="spellEnd"/>
+      <w:r>
+        <w:t xml:space="preserve"> recebida de </w:t>
+      </w:r>
+      <w:proofErr w:type="spellStart"/>
+      <w:r>
+        <w:t>component</w:t>
+      </w:r>
+      <w:proofErr w:type="spellEnd"/>
+      <w:r>
+        <w:t xml:space="preserve">. </w:t>
+      </w:r>
+      <w:r>
+        <w:t xml:space="preserve">Para evitar problemas relacionados ao THIS é importante que seja usada uma </w:t>
+      </w:r>
+      <w:proofErr w:type="spellStart"/>
+      <w:r>
+        <w:t>arrow</w:t>
+      </w:r>
+      <w:proofErr w:type="spellEnd"/>
+      <w:r>
+        <w:t xml:space="preserve"> </w:t>
+      </w:r>
+      <w:proofErr w:type="spellStart"/>
+      <w:r>
+        <w:t>function</w:t>
+      </w:r>
+      <w:proofErr w:type="spellEnd"/>
+      <w:r>
+        <w:t>.</w:t>
+      </w:r>
+      <w:r>
+        <w:t xml:space="preserve"> Dentro da chamada do </w:t>
+      </w:r>
+      <w:proofErr w:type="spellStart"/>
+      <w:r>
+        <w:t>setState</w:t>
+      </w:r>
+      <w:proofErr w:type="spellEnd"/>
+      <w:r>
+        <w:t xml:space="preserve"> deve ser passado um objeto.</w:t>
       </w:r>
     </w:p>
     <w:p>
@@ -3385,10 +3754,20 @@
         <w:pStyle w:val="Ttulo1"/>
       </w:pPr>
       <w:bookmarkStart w:id="12" w:name="_Toc130756564"/>
-      <w:r>
-        <w:t>React Router</w:t>
+      <w:proofErr w:type="spellStart"/>
+      <w:r>
+        <w:t>React</w:t>
+      </w:r>
+      <w:proofErr w:type="spellEnd"/>
+      <w:r>
+        <w:t xml:space="preserve"> </w:t>
+      </w:r>
+      <w:proofErr w:type="spellStart"/>
+      <w:r>
+        <w:t>Router</w:t>
       </w:r>
       <w:bookmarkEnd w:id="12"/>
+      <w:proofErr w:type="spellEnd"/>
     </w:p>
     <w:p/>
     <w:p>
@@ -3396,7 +3775,47 @@
         <w:jc w:val="both"/>
       </w:pPr>
       <w:r>
-        <w:t>Esse pacote do react é responsável por emular rotas de navegação mesmo uma SPA. Para usa-lo é necessário instalar na pasta do projeto o “npm i react-router-dom”</w:t>
+        <w:t xml:space="preserve">Esse pacote do </w:t>
+      </w:r>
+      <w:proofErr w:type="spellStart"/>
+      <w:r>
+        <w:t>react</w:t>
+      </w:r>
+      <w:proofErr w:type="spellEnd"/>
+      <w:r>
+        <w:t xml:space="preserve"> é responsável por emular rotas de navegação mesmo uma SPA. Para </w:t>
+      </w:r>
+      <w:proofErr w:type="spellStart"/>
+      <w:r>
+        <w:t>usa-lo</w:t>
+      </w:r>
+      <w:proofErr w:type="spellEnd"/>
+      <w:r>
+        <w:t xml:space="preserve"> é necessário instalar na pasta do projeto o “</w:t>
+      </w:r>
+      <w:proofErr w:type="spellStart"/>
+      <w:r>
+        <w:t>npm</w:t>
+      </w:r>
+      <w:proofErr w:type="spellEnd"/>
+      <w:r>
+        <w:t xml:space="preserve"> i </w:t>
+      </w:r>
+      <w:proofErr w:type="spellStart"/>
+      <w:r>
+        <w:t>react</w:t>
+      </w:r>
+      <w:proofErr w:type="spellEnd"/>
+      <w:r>
+        <w:t>-</w:t>
+      </w:r>
+      <w:proofErr w:type="spellStart"/>
+      <w:r>
+        <w:t>router</w:t>
+      </w:r>
+      <w:proofErr w:type="spellEnd"/>
+      <w:r>
+        <w:t>-dom”</w:t>
       </w:r>
       <w:r>
         <w:t xml:space="preserve">. </w:t>
@@ -3407,13 +3826,34 @@
         <w:jc w:val="both"/>
       </w:pPr>
       <w:r>
-        <w:t xml:space="preserve">Já no arquivo App.jsx é necessário que façamos o import do </w:t>
-      </w:r>
+        <w:t xml:space="preserve">Já no arquivo </w:t>
+      </w:r>
+      <w:proofErr w:type="spellStart"/>
+      <w:r>
+        <w:t>App.jsx</w:t>
+      </w:r>
+      <w:proofErr w:type="spellEnd"/>
+      <w:r>
+        <w:t xml:space="preserve"> é necessário que façamos o </w:t>
+      </w:r>
+      <w:proofErr w:type="spellStart"/>
+      <w:r>
+        <w:t>import</w:t>
+      </w:r>
+      <w:proofErr w:type="spellEnd"/>
+      <w:r>
+        <w:t xml:space="preserve"> do </w:t>
+      </w:r>
+      <w:proofErr w:type="spellStart"/>
       <w:r>
         <w:t>Browser</w:t>
       </w:r>
       <w:r>
-        <w:t>Routes:</w:t>
+        <w:t>Routes</w:t>
+      </w:r>
+      <w:proofErr w:type="spellEnd"/>
+      <w:r>
+        <w:t>:</w:t>
       </w:r>
     </w:p>
     <w:p>
@@ -3469,17 +3909,35 @@
         <w:t xml:space="preserve">Todos os </w:t>
       </w:r>
       <w:r>
-        <w:t>componentes do App devem estar dentro das tags &lt;Route</w:t>
+        <w:t xml:space="preserve">componentes do App devem estar dentro das </w:t>
+      </w:r>
+      <w:proofErr w:type="spellStart"/>
+      <w:r>
+        <w:t>tags</w:t>
+      </w:r>
+      <w:proofErr w:type="spellEnd"/>
+      <w:r>
+        <w:t xml:space="preserve"> &lt;</w:t>
+      </w:r>
+      <w:proofErr w:type="spellStart"/>
+      <w:r>
+        <w:t>Route</w:t>
       </w:r>
       <w:r>
         <w:t>r</w:t>
       </w:r>
-      <w:r>
-        <w:t>&gt;&lt;/Route</w:t>
+      <w:proofErr w:type="spellEnd"/>
+      <w:r>
+        <w:t>&gt;&lt;/</w:t>
+      </w:r>
+      <w:proofErr w:type="spellStart"/>
+      <w:r>
+        <w:t>Route</w:t>
       </w:r>
       <w:r>
         <w:t>r</w:t>
       </w:r>
+      <w:proofErr w:type="spellEnd"/>
       <w:r>
         <w:t>&gt;</w:t>
       </w:r>
@@ -3541,7 +3999,15 @@
         <w:jc w:val="both"/>
       </w:pPr>
       <w:r>
-        <w:t>Já no arquivo onde estarão os links que farão a navegação entre as páginas, os imports necessários são:</w:t>
+        <w:t xml:space="preserve">Já no arquivo onde estarão os links que farão a navegação entre as páginas, os </w:t>
+      </w:r>
+      <w:proofErr w:type="spellStart"/>
+      <w:r>
+        <w:t>imports</w:t>
+      </w:r>
+      <w:proofErr w:type="spellEnd"/>
+      <w:r>
+        <w:t xml:space="preserve"> necessários são:</w:t>
       </w:r>
     </w:p>
     <w:p>
@@ -3594,7 +4060,23 @@
         <w:jc w:val="both"/>
       </w:pPr>
       <w:r>
-        <w:t xml:space="preserve">E a organização das tags é feita usando o Routes para indicar o conjunto dos caminho e o Route para  cada um dos caminhos: </w:t>
+        <w:t xml:space="preserve">E a organização das </w:t>
+      </w:r>
+      <w:proofErr w:type="spellStart"/>
+      <w:r>
+        <w:t>tags</w:t>
+      </w:r>
+      <w:proofErr w:type="spellEnd"/>
+      <w:r>
+        <w:t xml:space="preserve"> é feita usando o </w:t>
+      </w:r>
+      <w:proofErr w:type="spellStart"/>
+      <w:r>
+        <w:t>Routes</w:t>
+      </w:r>
+      <w:proofErr w:type="spellEnd"/>
+      <w:r>
+        <w:t xml:space="preserve"> para indicar o conjunto dos caminho e o Route para  cada um dos caminhos: </w:t>
       </w:r>
     </w:p>
     <w:p>
@@ -3647,7 +4129,23 @@
         <w:jc w:val="both"/>
       </w:pPr>
       <w:r>
-        <w:t>Sendo o path a URL que deve renderizar o que esta dentro de element.</w:t>
+        <w:t xml:space="preserve">Sendo o path a URL que deve renderizar o que </w:t>
+      </w:r>
+      <w:proofErr w:type="spellStart"/>
+      <w:r>
+        <w:t>esta</w:t>
+      </w:r>
+      <w:proofErr w:type="spellEnd"/>
+      <w:r>
+        <w:t xml:space="preserve"> dentro de </w:t>
+      </w:r>
+      <w:proofErr w:type="spellStart"/>
+      <w:r>
+        <w:t>element</w:t>
+      </w:r>
+      <w:proofErr w:type="spellEnd"/>
+      <w:r>
+        <w:t>.</w:t>
       </w:r>
     </w:p>
     <w:p>
@@ -3782,7 +4280,15 @@
         <w:jc w:val="both"/>
       </w:pPr>
       <w:r>
-        <w:t>A partir de então os valores passados na URL poderão ser acessados na variável id. Para isso é necessário que seja usado o Hook useParams:</w:t>
+        <w:t xml:space="preserve">A partir de então os valores passados na URL poderão ser acessados na variável id. Para isso é necessário que seja usado o Hook </w:t>
+      </w:r>
+      <w:proofErr w:type="spellStart"/>
+      <w:r>
+        <w:t>useParams</w:t>
+      </w:r>
+      <w:proofErr w:type="spellEnd"/>
+      <w:r>
+        <w:t>:</w:t>
       </w:r>
     </w:p>
     <w:p>
@@ -3893,7 +4399,23 @@
         <w:jc w:val="both"/>
       </w:pPr>
       <w:r>
-        <w:t>Para tratar o erro de página não encontrada basta criar uma rota com * e redirecionar ela para uma de not found:</w:t>
+        <w:t xml:space="preserve">Para tratar o erro de página não encontrada basta criar uma rota com * e redirecionar ela para uma de </w:t>
+      </w:r>
+      <w:proofErr w:type="spellStart"/>
+      <w:r>
+        <w:t>not</w:t>
+      </w:r>
+      <w:proofErr w:type="spellEnd"/>
+      <w:r>
+        <w:t xml:space="preserve"> </w:t>
+      </w:r>
+      <w:proofErr w:type="spellStart"/>
+      <w:r>
+        <w:t>found</w:t>
+      </w:r>
+      <w:proofErr w:type="spellEnd"/>
+      <w:r>
+        <w:t>:</w:t>
       </w:r>
     </w:p>
     <w:p>
@@ -3972,6 +4494,7 @@
         </w:rPr>
       </w:pPr>
       <w:bookmarkStart w:id="14" w:name="_Toc130756566"/>
+      <w:proofErr w:type="spellStart"/>
       <w:r>
         <w:rPr>
           <w:b/>
@@ -3983,6 +4506,7 @@
         <w:t>HOOK’s</w:t>
       </w:r>
       <w:bookmarkEnd w:id="14"/>
+      <w:proofErr w:type="spellEnd"/>
     </w:p>
     <w:p>
       <w:pPr>
@@ -3994,17 +4518,27 @@
         <w:pStyle w:val="Ttulo1"/>
       </w:pPr>
       <w:bookmarkStart w:id="15" w:name="_Toc130756567"/>
+      <w:proofErr w:type="spellStart"/>
       <w:r>
         <w:t>useState</w:t>
       </w:r>
       <w:bookmarkEnd w:id="15"/>
+      <w:proofErr w:type="spellEnd"/>
     </w:p>
     <w:p>
       <w:r>
         <w:t>É o Hook responsável por criar componentes de estado.</w:t>
       </w:r>
       <w:r>
-        <w:t xml:space="preserve"> Para seu uso é necessário o import de sua biblioteca:</w:t>
+        <w:t xml:space="preserve"> Para seu uso é necessário o </w:t>
+      </w:r>
+      <w:proofErr w:type="spellStart"/>
+      <w:r>
+        <w:t>import</w:t>
+      </w:r>
+      <w:proofErr w:type="spellEnd"/>
+      <w:r>
+        <w:t xml:space="preserve"> de sua biblioteca:</w:t>
       </w:r>
     </w:p>
     <w:p>
@@ -4112,7 +4646,15 @@
         <w:jc w:val="both"/>
       </w:pPr>
       <w:r>
-        <w:t>E como estes componentes são controlados sua mudança só pode ocorrer com o uso da função associada para esse fim, no exemplo acima a função setNome. Ver(componentes controlados)</w:t>
+        <w:t xml:space="preserve">E como estes componentes são controlados sua mudança só pode ocorrer com o uso da função associada para esse fim, no exemplo acima a função </w:t>
+      </w:r>
+      <w:proofErr w:type="spellStart"/>
+      <w:r>
+        <w:t>setNome</w:t>
+      </w:r>
+      <w:proofErr w:type="spellEnd"/>
+      <w:r>
+        <w:t>. Ver(componentes controlados)</w:t>
       </w:r>
     </w:p>
     <w:p/>
@@ -4120,9 +4662,11 @@
       <w:pPr>
         <w:pStyle w:val="Ttulo1"/>
       </w:pPr>
+      <w:proofErr w:type="spellStart"/>
       <w:r>
         <w:t>useEffect</w:t>
       </w:r>
+      <w:proofErr w:type="spellEnd"/>
     </w:p>
     <w:p>
       <w:pPr>
@@ -4135,7 +4679,15 @@
         <w:t>é a capacidade de que ao alterar o estado de um componente outros sejam alterados em decorrência desta mudança.</w:t>
       </w:r>
       <w:r>
-        <w:t xml:space="preserve"> Para usar este Hook o import necessário é:</w:t>
+        <w:t xml:space="preserve"> Para usar este Hook o </w:t>
+      </w:r>
+      <w:proofErr w:type="spellStart"/>
+      <w:r>
+        <w:t>import</w:t>
+      </w:r>
+      <w:proofErr w:type="spellEnd"/>
+      <w:r>
+        <w:t xml:space="preserve"> necessário é:</w:t>
       </w:r>
     </w:p>
     <w:p>
@@ -4241,7 +4793,15 @@
         <w:jc w:val="both"/>
       </w:pPr>
       <w:r>
-        <w:t>No caso acima sempre que o valor de number for modificado , função associada será chamada.</w:t>
+        <w:t xml:space="preserve">No caso acima sempre que o valor de </w:t>
+      </w:r>
+      <w:proofErr w:type="spellStart"/>
+      <w:r>
+        <w:t>number</w:t>
+      </w:r>
+      <w:proofErr w:type="spellEnd"/>
+      <w:r>
+        <w:t xml:space="preserve"> for modificado , função associada será chamada.</w:t>
       </w:r>
     </w:p>
     <w:p>
@@ -4253,13 +4813,23 @@
       <w:pPr>
         <w:pStyle w:val="Ttulo1"/>
       </w:pPr>
+      <w:proofErr w:type="spellStart"/>
       <w:r>
         <w:t>useRef</w:t>
       </w:r>
-    </w:p>
-    <w:p>
-      <w:r>
-        <w:t xml:space="preserve">Retorna um objeto mutável com a propriedade .current, ou seja, </w:t>
+      <w:proofErr w:type="spellEnd"/>
+    </w:p>
+    <w:p>
+      <w:r>
+        <w:t>Retorna um objeto mutável com a propriedade .</w:t>
+      </w:r>
+      <w:proofErr w:type="spellStart"/>
+      <w:r>
+        <w:t>current</w:t>
+      </w:r>
+      <w:proofErr w:type="spellEnd"/>
+      <w:r>
+        <w:t xml:space="preserve">, ou seja, </w:t>
       </w:r>
     </w:p>
     <w:p>
@@ -4270,7 +4840,23 @@
         <w:t xml:space="preserve">É </w:t>
       </w:r>
       <w:r>
-        <w:t>necessário fazer o import desse Hook do React:</w:t>
+        <w:t xml:space="preserve">necessário fazer o </w:t>
+      </w:r>
+      <w:proofErr w:type="spellStart"/>
+      <w:r>
+        <w:t>import</w:t>
+      </w:r>
+      <w:proofErr w:type="spellEnd"/>
+      <w:r>
+        <w:t xml:space="preserve"> desse Hook do </w:t>
+      </w:r>
+      <w:proofErr w:type="spellStart"/>
+      <w:r>
+        <w:t>React</w:t>
+      </w:r>
+      <w:proofErr w:type="spellEnd"/>
+      <w:r>
+        <w:t>:</w:t>
       </w:r>
     </w:p>
     <w:p>
@@ -4324,7 +4910,31 @@
         <w:jc w:val="both"/>
       </w:pPr>
       <w:r>
-        <w:t>Ao instanciar uma variável, devemos atribuir o useRef a uma variável, que se comportará como um objeto a partir do qual a chave current sera usada como um componente de estado.</w:t>
+        <w:t xml:space="preserve">Ao instanciar uma variável, devemos atribuir o </w:t>
+      </w:r>
+      <w:proofErr w:type="spellStart"/>
+      <w:r>
+        <w:t>useRef</w:t>
+      </w:r>
+      <w:proofErr w:type="spellEnd"/>
+      <w:r>
+        <w:t xml:space="preserve"> a uma variável, que se comportará como um objeto a partir do qual a chave </w:t>
+      </w:r>
+      <w:proofErr w:type="spellStart"/>
+      <w:r>
+        <w:t>current</w:t>
+      </w:r>
+      <w:proofErr w:type="spellEnd"/>
+      <w:r>
+        <w:t xml:space="preserve"> </w:t>
+      </w:r>
+      <w:proofErr w:type="spellStart"/>
+      <w:r>
+        <w:t>sera</w:t>
+      </w:r>
+      <w:proofErr w:type="spellEnd"/>
+      <w:r>
+        <w:t xml:space="preserve"> usada como um componente de estado.</w:t>
       </w:r>
     </w:p>
     <w:p>
@@ -4377,7 +4987,15 @@
         <w:jc w:val="both"/>
       </w:pPr>
       <w:r>
-        <w:t>A diferença para o useState é que nesse caso podemos fazer mudanças no valor desse objeto sem que seja gerada uma nova renderização fazendo com que seja possível alterar o seu valor de forma direta:</w:t>
+        <w:t xml:space="preserve">A diferença para o </w:t>
+      </w:r>
+      <w:proofErr w:type="spellStart"/>
+      <w:r>
+        <w:t>useState</w:t>
+      </w:r>
+      <w:proofErr w:type="spellEnd"/>
+      <w:r>
+        <w:t xml:space="preserve"> é que nesse caso podemos fazer mudanças no valor desse objeto sem que seja gerada uma nova renderização fazendo com que seja possível alterar o seu valor de forma direta:</w:t>
       </w:r>
     </w:p>
     <w:p>
@@ -4435,10 +5053,34 @@
         <w:jc w:val="both"/>
       </w:pPr>
       <w:r>
-        <w:t>O useRef pode ser usado paga captura um elemento do HTML, por meio da propriedade ref</w:t>
-      </w:r>
-      <w:r>
-        <w:t>. Quando criamos um useRef e o atribuímos dentro de um elemento HTML esse elemento passa agora a ser monitorado por esse useRef.</w:t>
+        <w:t xml:space="preserve">O </w:t>
+      </w:r>
+      <w:proofErr w:type="spellStart"/>
+      <w:r>
+        <w:t>useRef</w:t>
+      </w:r>
+      <w:proofErr w:type="spellEnd"/>
+      <w:r>
+        <w:t xml:space="preserve"> pode ser usado paga captura um elemento do HTML, por meio da propriedade ref</w:t>
+      </w:r>
+      <w:r>
+        <w:t xml:space="preserve">. Quando criamos um </w:t>
+      </w:r>
+      <w:proofErr w:type="spellStart"/>
+      <w:r>
+        <w:t>useRef</w:t>
+      </w:r>
+      <w:proofErr w:type="spellEnd"/>
+      <w:r>
+        <w:t xml:space="preserve"> e o atribuímos dentro de um elemento HTML esse elemento passa agora a ser monitorado por esse </w:t>
+      </w:r>
+      <w:proofErr w:type="spellStart"/>
+      <w:r>
+        <w:t>useRef</w:t>
+      </w:r>
+      <w:proofErr w:type="spellEnd"/>
+      <w:r>
+        <w:t>.</w:t>
       </w:r>
     </w:p>
     <w:p>
@@ -4629,7 +5271,23 @@
         <w:jc w:val="both"/>
       </w:pPr>
       <w:r>
-        <w:t>Dessa forma dentro do atributo current existe uma referencia para o elemento input.</w:t>
+        <w:t xml:space="preserve">Dessa forma dentro do atributo </w:t>
+      </w:r>
+      <w:proofErr w:type="spellStart"/>
+      <w:r>
+        <w:t>current</w:t>
+      </w:r>
+      <w:proofErr w:type="spellEnd"/>
+      <w:r>
+        <w:t xml:space="preserve"> existe uma </w:t>
+      </w:r>
+      <w:proofErr w:type="spellStart"/>
+      <w:r>
+        <w:t>referencia</w:t>
+      </w:r>
+      <w:proofErr w:type="spellEnd"/>
+      <w:r>
+        <w:t xml:space="preserve"> para o elemento input.</w:t>
       </w:r>
     </w:p>
     <w:p>
@@ -4641,19 +5299,37 @@
       <w:pPr>
         <w:pStyle w:val="Ttulo1"/>
       </w:pPr>
+      <w:proofErr w:type="spellStart"/>
       <w:r>
         <w:t>useMemo</w:t>
       </w:r>
+      <w:proofErr w:type="spellEnd"/>
     </w:p>
     <w:p>
       <w:pPr>
         <w:jc w:val="both"/>
       </w:pPr>
       <w:r>
-        <w:t xml:space="preserve">Retorna um valor memoizado, em termos práticos </w:t>
-      </w:r>
-      <w:r>
-        <w:t>quando temos dados que demandam um processamento demorado, esse Hook pode ser usado pra que o programa não fique travado em determinadas partes que não dependem deste processamento. Se comporta de forma bastante semelhante ao useEffect na forma de parâmetros.</w:t>
+        <w:t xml:space="preserve">Retorna um valor </w:t>
+      </w:r>
+      <w:proofErr w:type="spellStart"/>
+      <w:r>
+        <w:t>memoizado</w:t>
+      </w:r>
+      <w:proofErr w:type="spellEnd"/>
+      <w:r>
+        <w:t xml:space="preserve">, em termos práticos </w:t>
+      </w:r>
+      <w:r>
+        <w:t xml:space="preserve">quando temos dados que demandam um processamento demorado, esse Hook pode ser usado pra que o programa não fique travado em determinadas partes que não dependem deste processamento. Se comporta de forma bastante semelhante ao </w:t>
+      </w:r>
+      <w:proofErr w:type="spellStart"/>
+      <w:r>
+        <w:t>useEffect</w:t>
+      </w:r>
+      <w:proofErr w:type="spellEnd"/>
+      <w:r>
+        <w:t xml:space="preserve"> na forma de parâmetros.</w:t>
       </w:r>
     </w:p>
     <w:p>
@@ -4710,9 +5386,11 @@
       <w:pPr>
         <w:pStyle w:val="Ttulo1"/>
       </w:pPr>
+      <w:proofErr w:type="spellStart"/>
       <w:r>
         <w:t>useCallback</w:t>
       </w:r>
+      <w:proofErr w:type="spellEnd"/>
     </w:p>
     <w:p>
       <w:r>
@@ -4728,12 +5406,22 @@
       <w:pPr>
         <w:pStyle w:val="Ttulo1"/>
       </w:pPr>
-      <w:r>
-        <w:t>Context API</w:t>
-      </w:r>
-      <w:r>
-        <w:t xml:space="preserve"> - useContext</w:t>
-      </w:r>
+      <w:proofErr w:type="spellStart"/>
+      <w:r>
+        <w:t>Context</w:t>
+      </w:r>
+      <w:proofErr w:type="spellEnd"/>
+      <w:r>
+        <w:t xml:space="preserve"> API</w:t>
+      </w:r>
+      <w:r>
+        <w:t xml:space="preserve"> - </w:t>
+      </w:r>
+      <w:proofErr w:type="spellStart"/>
+      <w:r>
+        <w:t>useContext</w:t>
+      </w:r>
+      <w:proofErr w:type="spellEnd"/>
     </w:p>
     <w:p>
       <w:pPr>
@@ -4744,7 +5432,23 @@
       </w:r>
       <w:r>
         <w:lastRenderedPageBreak/>
-        <w:t>solucionar esse problema é que existe o useContext. A solução para isso é fazer a criação de uma estrutura que esteja acima de todos os componentes e que por meio do context disponibilize os dados para todos os componentes filhos.</w:t>
+        <w:t xml:space="preserve">solucionar esse problema é que existe o </w:t>
+      </w:r>
+      <w:proofErr w:type="spellStart"/>
+      <w:r>
+        <w:t>useContext</w:t>
+      </w:r>
+      <w:proofErr w:type="spellEnd"/>
+      <w:r>
+        <w:t xml:space="preserve">. A solução para isso é fazer a criação de uma estrutura que esteja acima de todos os componentes e que por meio do </w:t>
+      </w:r>
+      <w:proofErr w:type="spellStart"/>
+      <w:r>
+        <w:t>context</w:t>
+      </w:r>
+      <w:proofErr w:type="spellEnd"/>
+      <w:r>
+        <w:t xml:space="preserve"> disponibilize os dados para todos os componentes filhos.</w:t>
       </w:r>
     </w:p>
     <w:p>
@@ -4752,7 +5456,15 @@
         <w:jc w:val="both"/>
       </w:pPr>
       <w:r>
-        <w:t xml:space="preserve">O Hook useContext </w:t>
+        <w:t xml:space="preserve">O Hook </w:t>
+      </w:r>
+      <w:proofErr w:type="spellStart"/>
+      <w:r>
+        <w:t>useContext</w:t>
+      </w:r>
+      <w:proofErr w:type="spellEnd"/>
+      <w:r>
+        <w:t xml:space="preserve"> </w:t>
       </w:r>
       <w:r>
         <w:t>Aceita um objeto de contexto e retorna o valor atual do contexto!</w:t>
@@ -4771,7 +5483,15 @@
         <w:jc w:val="both"/>
       </w:pPr>
       <w:r>
-        <w:t>Primeiramente criamos esse elemento que ira ser responsável por “armazenar” os dados de forma global a aplicação.</w:t>
+        <w:t xml:space="preserve">Primeiramente criamos esse elemento que </w:t>
+      </w:r>
+      <w:proofErr w:type="spellStart"/>
+      <w:r>
+        <w:t>ira</w:t>
+      </w:r>
+      <w:proofErr w:type="spellEnd"/>
+      <w:r>
+        <w:t xml:space="preserve"> ser responsável por “armazenar” os dados de forma global a aplicação.</w:t>
       </w:r>
     </w:p>
     <w:p>
@@ -4826,7 +5546,15 @@
         <w:jc w:val="both"/>
       </w:pPr>
       <w:r>
-        <w:t>Trata-se de uma constante que nada mais é que um objeto com dados, e que deve ser exportada como um context como vemos acima.</w:t>
+        <w:t xml:space="preserve">Trata-se de uma constante que nada mais é que um objeto com dados, e que deve ser exportada como um </w:t>
+      </w:r>
+      <w:proofErr w:type="spellStart"/>
+      <w:r>
+        <w:t>context</w:t>
+      </w:r>
+      <w:proofErr w:type="spellEnd"/>
+      <w:r>
+        <w:t xml:space="preserve"> como vemos acima.</w:t>
       </w:r>
     </w:p>
     <w:p>
@@ -4848,7 +5576,15 @@
         <w:t xml:space="preserve"> </w:t>
       </w:r>
       <w:r>
-        <w:t>Dentro do componente que envolve todos os componentes da minha aplicação, ou no local onde ele é aplicado “index”, devemos fazer o import da constante</w:t>
+        <w:t xml:space="preserve">Dentro do componente que envolve todos os componentes da minha aplicação, ou no local onde ele é aplicado “index”, devemos fazer o </w:t>
+      </w:r>
+      <w:proofErr w:type="spellStart"/>
+      <w:r>
+        <w:t>import</w:t>
+      </w:r>
+      <w:proofErr w:type="spellEnd"/>
+      <w:r>
+        <w:t xml:space="preserve"> da constante</w:t>
       </w:r>
       <w:r>
         <w:t xml:space="preserve"> de contexto </w:t>
@@ -4922,13 +5658,35 @@
         <w:rPr>
           <w:color w:val="4472C4" w:themeColor="accent1"/>
         </w:rPr>
-        <w:t xml:space="preserve">&lt;DataContext.Provider&gt; </w:t>
+        <w:t>&lt;</w:t>
+      </w:r>
+      <w:proofErr w:type="spellStart"/>
+      <w:r>
+        <w:rPr>
+          <w:color w:val="4472C4" w:themeColor="accent1"/>
+        </w:rPr>
+        <w:t>DataContext.Provider</w:t>
+      </w:r>
+      <w:proofErr w:type="spellEnd"/>
+      <w:r>
+        <w:rPr>
+          <w:color w:val="4472C4" w:themeColor="accent1"/>
+        </w:rPr>
+        <w:t xml:space="preserve">&gt; </w:t>
       </w:r>
       <w:r>
         <w:t>que irá envolver o</w:t>
       </w:r>
       <w:r>
-        <w:t xml:space="preserve"> componente principal da aplicação, com o parâmetro de value com os dados importados:</w:t>
+        <w:t xml:space="preserve"> componente principal da aplicação, com o parâmetro de </w:t>
+      </w:r>
+      <w:proofErr w:type="spellStart"/>
+      <w:r>
+        <w:t>value</w:t>
+      </w:r>
+      <w:proofErr w:type="spellEnd"/>
+      <w:r>
+        <w:t xml:space="preserve"> com os dados importados:</w:t>
       </w:r>
     </w:p>
     <w:p>
@@ -5046,7 +5804,15 @@
         <w:jc w:val="both"/>
       </w:pPr>
       <w:r>
-        <w:t>Agora criamos uma constante que irá armazenar e usar os dados por meio do useContext.</w:t>
+        <w:t xml:space="preserve">Agora criamos uma constante que irá armazenar e usar os dados por meio do </w:t>
+      </w:r>
+      <w:proofErr w:type="spellStart"/>
+      <w:r>
+        <w:t>useContext</w:t>
+      </w:r>
+      <w:proofErr w:type="spellEnd"/>
+      <w:r>
+        <w:t>.</w:t>
       </w:r>
     </w:p>
     <w:p>
@@ -5183,9 +5949,11 @@
       <w:pPr>
         <w:pStyle w:val="Ttulo1"/>
       </w:pPr>
+      <w:proofErr w:type="spellStart"/>
       <w:r>
         <w:t>useReducer</w:t>
       </w:r>
+      <w:proofErr w:type="spellEnd"/>
     </w:p>
     <w:p>
       <w:pPr>
@@ -5206,7 +5974,15 @@
         <w:jc w:val="both"/>
       </w:pPr>
       <w:r>
-        <w:t>Para usar esse Hook devemos primeiramente criar uma função reducer (responsável por evoluir o estado, pode ter outro nome) que irá receber um estado e uma ação, onde a ação nada mais é do que aquilo que queremos executar. Normalmente as ações são tratadas via switch.</w:t>
+        <w:t xml:space="preserve">Para usar esse Hook devemos primeiramente criar uma função </w:t>
+      </w:r>
+      <w:proofErr w:type="spellStart"/>
+      <w:r>
+        <w:t>reducer</w:t>
+      </w:r>
+      <w:proofErr w:type="spellEnd"/>
+      <w:r>
+        <w:t xml:space="preserve"> (responsável por evoluir o estado, pode ter outro nome) que irá receber um estado e uma ação, onde a ação nada mais é do que aquilo que queremos executar. Normalmente as ações são tratadas via switch.</w:t>
       </w:r>
     </w:p>
     <w:p>
@@ -5262,7 +6038,23 @@
         <w:t xml:space="preserve">Uma vez criada essa função devemos, </w:t>
       </w:r>
       <w:r>
-        <w:t>construir o useReducer, onde recebemos o estado mais atualizado e uma função que realiza as atualizações, e devemos passar o reducer e o estado inicial:</w:t>
+        <w:t xml:space="preserve">construir o </w:t>
+      </w:r>
+      <w:proofErr w:type="spellStart"/>
+      <w:r>
+        <w:t>useReducer</w:t>
+      </w:r>
+      <w:proofErr w:type="spellEnd"/>
+      <w:r>
+        <w:t xml:space="preserve">, onde recebemos o estado mais atualizado e uma função que realiza as atualizações, e devemos passar o </w:t>
+      </w:r>
+      <w:proofErr w:type="spellStart"/>
+      <w:r>
+        <w:t>reducer</w:t>
+      </w:r>
+      <w:proofErr w:type="spellEnd"/>
+      <w:r>
+        <w:t xml:space="preserve"> e o estado inicial:</w:t>
       </w:r>
     </w:p>
     <w:p>
@@ -5378,7 +6170,15 @@
         <w:pStyle w:val="Ttulo1"/>
       </w:pPr>
       <w:r>
-        <w:t xml:space="preserve">Criação de Hooks Personalizados </w:t>
+        <w:t xml:space="preserve">Criação de </w:t>
+      </w:r>
+      <w:proofErr w:type="spellStart"/>
+      <w:r>
+        <w:t>Hooks</w:t>
+      </w:r>
+      <w:proofErr w:type="spellEnd"/>
+      <w:r>
+        <w:t xml:space="preserve"> Personalizados </w:t>
       </w:r>
     </w:p>
     <w:p/>
@@ -5396,7 +6196,15 @@
         </w:numPr>
       </w:pPr>
       <w:r>
-        <w:t xml:space="preserve">Criar uma pasta onde serão armazenados os Hooks personalizados. </w:t>
+        <w:t xml:space="preserve">Criar uma pasta onde serão armazenados os </w:t>
+      </w:r>
+      <w:proofErr w:type="spellStart"/>
+      <w:r>
+        <w:t>Hooks</w:t>
+      </w:r>
+      <w:proofErr w:type="spellEnd"/>
+      <w:r>
+        <w:t xml:space="preserve"> personalizados. </w:t>
       </w:r>
       <w:r>
         <w:rPr>
@@ -5416,7 +6224,15 @@
         <w:spacing w:line="360" w:lineRule="auto"/>
       </w:pPr>
       <w:r>
-        <w:t xml:space="preserve">Criar um arquivo .js que será o nosso Hook. </w:t>
+        <w:t>Criar um arquivo .</w:t>
+      </w:r>
+      <w:proofErr w:type="spellStart"/>
+      <w:r>
+        <w:t>js</w:t>
+      </w:r>
+      <w:proofErr w:type="spellEnd"/>
+      <w:r>
+        <w:t xml:space="preserve"> que será o nosso Hook. </w:t>
       </w:r>
     </w:p>
     <w:p>
@@ -5476,7 +6292,15 @@
         <w:spacing w:line="360" w:lineRule="auto"/>
       </w:pPr>
       <w:r>
-        <w:t>Em seguida dentro deste arquivo devemos exportar uma constante com a lógica desse novo Hook, podendo inclusive fazer uso de outros Hooks e funções diversas.</w:t>
+        <w:t xml:space="preserve">Em seguida dentro deste arquivo devemos exportar uma constante com a lógica desse novo Hook, podendo inclusive fazer uso de outros </w:t>
+      </w:r>
+      <w:proofErr w:type="spellStart"/>
+      <w:r>
+        <w:t>Hooks</w:t>
+      </w:r>
+      <w:proofErr w:type="spellEnd"/>
+      <w:r>
+        <w:t xml:space="preserve"> e funções diversas.</w:t>
       </w:r>
     </w:p>
     <w:p>
@@ -5618,7 +6442,23 @@
         <w:jc w:val="both"/>
       </w:pPr>
       <w:r>
-        <w:t>O next.js é um framework que é usado para facilitar o uso do React e sua integração com o backend. Para criar uma aplicação com esse framework devemos fazer:</w:t>
+        <w:t xml:space="preserve">O next.js é um framework que é usado para facilitar o uso do </w:t>
+      </w:r>
+      <w:proofErr w:type="spellStart"/>
+      <w:r>
+        <w:t>React</w:t>
+      </w:r>
+      <w:proofErr w:type="spellEnd"/>
+      <w:r>
+        <w:t xml:space="preserve"> e sua integração com o </w:t>
+      </w:r>
+      <w:proofErr w:type="spellStart"/>
+      <w:r>
+        <w:t>backend</w:t>
+      </w:r>
+      <w:proofErr w:type="spellEnd"/>
+      <w:r>
+        <w:t>. Para criar uma aplicação com esse framework devemos fazer:</w:t>
       </w:r>
     </w:p>
     <w:p>
@@ -5633,11 +6473,47 @@
       <w:r>
         <w:t>Na pasta onde o projeto será executado rodar o comando “</w:t>
       </w:r>
+      <w:proofErr w:type="spellStart"/>
       <w:r>
         <w:rPr>
           <w:color w:val="4472C4" w:themeColor="accent1"/>
         </w:rPr>
-        <w:t>npx create-next-app &lt;nome</w:t>
+        <w:t>npx</w:t>
+      </w:r>
+      <w:proofErr w:type="spellEnd"/>
+      <w:r>
+        <w:rPr>
+          <w:color w:val="4472C4" w:themeColor="accent1"/>
+        </w:rPr>
+        <w:t xml:space="preserve"> </w:t>
+      </w:r>
+      <w:proofErr w:type="spellStart"/>
+      <w:r>
+        <w:rPr>
+          <w:color w:val="4472C4" w:themeColor="accent1"/>
+        </w:rPr>
+        <w:t>create</w:t>
+      </w:r>
+      <w:proofErr w:type="spellEnd"/>
+      <w:r>
+        <w:rPr>
+          <w:color w:val="4472C4" w:themeColor="accent1"/>
+        </w:rPr>
+        <w:t>-</w:t>
+      </w:r>
+      <w:proofErr w:type="spellStart"/>
+      <w:r>
+        <w:rPr>
+          <w:color w:val="4472C4" w:themeColor="accent1"/>
+        </w:rPr>
+        <w:t>next</w:t>
+      </w:r>
+      <w:proofErr w:type="spellEnd"/>
+      <w:r>
+        <w:rPr>
+          <w:color w:val="4472C4" w:themeColor="accent1"/>
+        </w:rPr>
+        <w:t>-app &lt;nome</w:t>
       </w:r>
       <w:r>
         <w:rPr>
@@ -5667,12 +6543,42 @@
       <w:r>
         <w:t>Uma vez criado o projeto, devemos entrar na pasta do projeto e executar o comando “</w:t>
       </w:r>
+      <w:proofErr w:type="spellStart"/>
       <w:r>
         <w:rPr>
           <w:color w:val="4472C4" w:themeColor="accent1"/>
         </w:rPr>
-        <w:t>npm run dev</w:t>
-      </w:r>
+        <w:t>npm</w:t>
+      </w:r>
+      <w:proofErr w:type="spellEnd"/>
+      <w:r>
+        <w:rPr>
+          <w:color w:val="4472C4" w:themeColor="accent1"/>
+        </w:rPr>
+        <w:t xml:space="preserve"> </w:t>
+      </w:r>
+      <w:proofErr w:type="spellStart"/>
+      <w:r>
+        <w:rPr>
+          <w:color w:val="4472C4" w:themeColor="accent1"/>
+        </w:rPr>
+        <w:t>run</w:t>
+      </w:r>
+      <w:proofErr w:type="spellEnd"/>
+      <w:r>
+        <w:rPr>
+          <w:color w:val="4472C4" w:themeColor="accent1"/>
+        </w:rPr>
+        <w:t xml:space="preserve"> </w:t>
+      </w:r>
+      <w:proofErr w:type="spellStart"/>
+      <w:r>
+        <w:rPr>
+          <w:color w:val="4472C4" w:themeColor="accent1"/>
+        </w:rPr>
+        <w:t>dev</w:t>
+      </w:r>
+      <w:proofErr w:type="spellEnd"/>
       <w:r>
         <w:t>” para rodar a aplicação. A partir de então a aplicação pode ser acessada no localhost</w:t>
       </w:r>
@@ -5691,13 +6597,29 @@
         <w:jc w:val="both"/>
       </w:pPr>
       <w:r>
-        <w:t>O next possibilita que quando fazemos a criação de uma p</w:t>
+        <w:t xml:space="preserve">O </w:t>
+      </w:r>
+      <w:proofErr w:type="spellStart"/>
+      <w:r>
+        <w:t>next</w:t>
+      </w:r>
+      <w:proofErr w:type="spellEnd"/>
+      <w:r>
+        <w:t xml:space="preserve"> possibilita que quando fazemos a criação de uma p</w:t>
       </w:r>
       <w:r>
         <w:t>á</w:t>
       </w:r>
       <w:r>
-        <w:t>gina dentro da pasta pages ela já fique acessível imediatamente por meio daquela rota no navegador.</w:t>
+        <w:t xml:space="preserve">gina dentro da pasta </w:t>
+      </w:r>
+      <w:proofErr w:type="spellStart"/>
+      <w:r>
+        <w:t>pages</w:t>
+      </w:r>
+      <w:proofErr w:type="spellEnd"/>
+      <w:r>
+        <w:t xml:space="preserve"> ela já fique acessível imediatamente por meio daquela rota no navegador.</w:t>
       </w:r>
     </w:p>
     <w:p>
@@ -5719,6 +6641,9 @@
         <w:jc w:val="center"/>
       </w:pPr>
       <w:r>
+        <w:rPr>
+          <w:noProof/>
+        </w:rPr>
         <w:drawing>
           <wp:inline distT="0" distB="0" distL="0" distR="0" wp14:anchorId="32D3A6FE" wp14:editId="2997495E">
             <wp:extent cx="1080000" cy="367059"/>
@@ -5762,7 +6687,15 @@
         <w:jc w:val="both"/>
       </w:pPr>
       <w:r>
-        <w:t>Para acessar os valores que serão passados via requisição na URL, devemos usar o Hook useRouter e o parâmetro em questão estará acessível dentro do nome que estiver entre colchetes.</w:t>
+        <w:t xml:space="preserve">Para acessar os valores que serão passados via requisição na URL, devemos usar o Hook </w:t>
+      </w:r>
+      <w:proofErr w:type="spellStart"/>
+      <w:r>
+        <w:t>useRouter</w:t>
+      </w:r>
+      <w:proofErr w:type="spellEnd"/>
+      <w:r>
+        <w:t xml:space="preserve"> e o parâmetro em questão estará acessível dentro do nome que estiver entre colchetes.</w:t>
       </w:r>
     </w:p>
     <w:p>
@@ -5771,6 +6704,9 @@
         <w:jc w:val="center"/>
       </w:pPr>
       <w:r>
+        <w:rPr>
+          <w:noProof/>
+        </w:rPr>
         <w:drawing>
           <wp:inline distT="0" distB="0" distL="0" distR="0" wp14:anchorId="049BF647" wp14:editId="40CC720E">
             <wp:extent cx="2520000" cy="201600"/>
@@ -5814,6 +6750,9 @@
         <w:jc w:val="center"/>
       </w:pPr>
       <w:r>
+        <w:rPr>
+          <w:noProof/>
+        </w:rPr>
         <w:drawing>
           <wp:inline distT="0" distB="0" distL="0" distR="0" wp14:anchorId="1FACBFF5" wp14:editId="52EDDEE5">
             <wp:extent cx="1800000" cy="166154"/>
@@ -5857,6 +6796,9 @@
         <w:jc w:val="center"/>
       </w:pPr>
       <w:r>
+        <w:rPr>
+          <w:noProof/>
+        </w:rPr>
         <w:drawing>
           <wp:inline distT="0" distB="0" distL="0" distR="0" wp14:anchorId="70CBF392" wp14:editId="4DF7E085">
             <wp:extent cx="2520000" cy="132000"/>
@@ -5900,7 +6842,23 @@
         <w:jc w:val="both"/>
       </w:pPr>
       <w:r>
-        <w:t>Para receber mais que um parâmetro usamos pastas aninhadas e cada pasta com nome entre colchetes indica um parâmetro a ser recebido, sendo o ultimo um arquivo js padrão.</w:t>
+        <w:t xml:space="preserve">Para receber mais que um parâmetro usamos pastas aninhadas e cada pasta com nome entre colchetes indica um parâmetro a ser recebido, sendo o </w:t>
+      </w:r>
+      <w:proofErr w:type="spellStart"/>
+      <w:r>
+        <w:t>ultimo</w:t>
+      </w:r>
+      <w:proofErr w:type="spellEnd"/>
+      <w:r>
+        <w:t xml:space="preserve"> um arquivo </w:t>
+      </w:r>
+      <w:proofErr w:type="spellStart"/>
+      <w:r>
+        <w:t>js</w:t>
+      </w:r>
+      <w:proofErr w:type="spellEnd"/>
+      <w:r>
+        <w:t xml:space="preserve"> padrão.</w:t>
       </w:r>
     </w:p>
     <w:p>
@@ -5965,7 +6923,23 @@
               <w:t>Formata todo o código.</w:t>
             </w:r>
             <w:r>
-              <w:t xml:space="preserve"> (quando o pretty esta instalado)</w:t>
+              <w:t xml:space="preserve"> (quando o </w:t>
+            </w:r>
+            <w:proofErr w:type="spellStart"/>
+            <w:r>
+              <w:t>pretty</w:t>
+            </w:r>
+            <w:proofErr w:type="spellEnd"/>
+            <w:r>
+              <w:t xml:space="preserve"> </w:t>
+            </w:r>
+            <w:proofErr w:type="spellStart"/>
+            <w:r>
+              <w:t>esta</w:t>
+            </w:r>
+            <w:proofErr w:type="spellEnd"/>
+            <w:r>
+              <w:t xml:space="preserve"> instalado)</w:t>
             </w:r>
           </w:p>
         </w:tc>
@@ -6015,7 +6989,38 @@
         </w:numPr>
       </w:pPr>
       <w:r>
-        <w:t>A função focus() é responsável por focar em determinado elemento HTML.</w:t>
+        <w:t xml:space="preserve">A função </w:t>
+      </w:r>
+      <w:proofErr w:type="spellStart"/>
+      <w:r>
+        <w:t>focus</w:t>
+      </w:r>
+      <w:proofErr w:type="spellEnd"/>
+      <w:r>
+        <w:t>() é responsável por focar em determinado elemento HTML.</w:t>
+      </w:r>
+    </w:p>
+    <w:p>
+      <w:pPr>
+        <w:pStyle w:val="PargrafodaLista"/>
+        <w:numPr>
+          <w:ilvl w:val="0"/>
+          <w:numId w:val="6"/>
+        </w:numPr>
+      </w:pPr>
+      <w:r>
+        <w:t xml:space="preserve">Biblioteca de ícones prática </w:t>
+      </w:r>
+      <w:hyperlink r:id="rId71" w:history="1">
+        <w:r>
+          <w:rPr>
+            <w:rStyle w:val="Hyperlink"/>
+          </w:rPr>
+          <w:t>https://heroicons.com/</w:t>
+        </w:r>
+      </w:hyperlink>
+      <w:r>
+        <w:t xml:space="preserve"> </w:t>
       </w:r>
     </w:p>
     <w:sectPr>

</xml_diff>

<commit_message>
inicio do TODO APP
</commit_message>
<xml_diff>
--- a/Documentos/React.docx
+++ b/Documentos/React.docx
@@ -2613,10 +2613,12 @@
         <w:t xml:space="preserve">Para passar o estilo de forma dinâmica para um componente devemos criar um objeto que </w:t>
       </w:r>
       <w:proofErr w:type="spellStart"/>
+      <w:proofErr w:type="gramStart"/>
       <w:r>
         <w:t>ira</w:t>
       </w:r>
       <w:proofErr w:type="spellEnd"/>
+      <w:proofErr w:type="gramEnd"/>
       <w:r>
         <w:t xml:space="preserve"> armazenar as configurações necessárias e depois passar esse objeto dentro da tag como um atributo de </w:t>
       </w:r>
@@ -4076,7 +4078,15 @@
       </w:r>
       <w:proofErr w:type="spellEnd"/>
       <w:r>
-        <w:t xml:space="preserve"> para indicar o conjunto dos caminho e o Route para  cada um dos caminhos: </w:t>
+        <w:t xml:space="preserve"> para indicar o conjunto dos caminho e o Route </w:t>
+      </w:r>
+      <w:proofErr w:type="gramStart"/>
+      <w:r>
+        <w:t>para  cada</w:t>
+      </w:r>
+      <w:proofErr w:type="gramEnd"/>
+      <w:r>
+        <w:t xml:space="preserve"> um dos caminhos: </w:t>
       </w:r>
     </w:p>
     <w:p>
@@ -4132,10 +4142,12 @@
         <w:t xml:space="preserve">Sendo o path a URL que deve renderizar o que </w:t>
       </w:r>
       <w:proofErr w:type="spellStart"/>
+      <w:proofErr w:type="gramStart"/>
       <w:r>
         <w:t>esta</w:t>
       </w:r>
       <w:proofErr w:type="spellEnd"/>
+      <w:proofErr w:type="gramEnd"/>
       <w:r>
         <w:t xml:space="preserve"> dentro de </w:t>
       </w:r>
@@ -4654,7 +4666,15 @@
       </w:r>
       <w:proofErr w:type="spellEnd"/>
       <w:r>
-        <w:t>. Ver(componentes controlados)</w:t>
+        <w:t xml:space="preserve">. </w:t>
+      </w:r>
+      <w:proofErr w:type="gramStart"/>
+      <w:r>
+        <w:t>Ver(</w:t>
+      </w:r>
+      <w:proofErr w:type="gramEnd"/>
+      <w:r>
+        <w:t>componentes controlados)</w:t>
       </w:r>
     </w:p>
     <w:p/>
@@ -4740,7 +4760,15 @@
         <w:jc w:val="both"/>
       </w:pPr>
       <w:r>
-        <w:t>E seu uso ocorre sendo passados a função que será executada quando houverem mudanças e em seguida aquilo que deve ser  observado buscando por mudanças:</w:t>
+        <w:t xml:space="preserve">E seu uso ocorre sendo passados a função que será executada quando houverem mudanças e em seguida aquilo que deve </w:t>
+      </w:r>
+      <w:proofErr w:type="gramStart"/>
+      <w:r>
+        <w:t>ser  observado</w:t>
+      </w:r>
+      <w:proofErr w:type="gramEnd"/>
+      <w:r>
+        <w:t xml:space="preserve"> buscando por mudanças:</w:t>
       </w:r>
     </w:p>
     <w:p>
@@ -4801,7 +4829,15 @@
       </w:r>
       <w:proofErr w:type="spellEnd"/>
       <w:r>
-        <w:t xml:space="preserve"> for modificado , função associada será chamada.</w:t>
+        <w:t xml:space="preserve"> for </w:t>
+      </w:r>
+      <w:proofErr w:type="gramStart"/>
+      <w:r>
+        <w:t>modificado ,</w:t>
+      </w:r>
+      <w:proofErr w:type="gramEnd"/>
+      <w:r>
+        <w:t xml:space="preserve"> função associada será chamada.</w:t>
       </w:r>
     </w:p>
     <w:p>
@@ -4821,13 +4857,18 @@
     </w:p>
     <w:p>
       <w:r>
-        <w:t>Retorna um objeto mutável com a propriedade .</w:t>
+        <w:t xml:space="preserve">Retorna um objeto mutável com a </w:t>
+      </w:r>
+      <w:proofErr w:type="gramStart"/>
+      <w:r>
+        <w:t>propriedade .</w:t>
       </w:r>
       <w:proofErr w:type="spellStart"/>
       <w:r>
         <w:t>current</w:t>
       </w:r>
       <w:proofErr w:type="spellEnd"/>
+      <w:proofErr w:type="gramEnd"/>
       <w:r>
         <w:t xml:space="preserve">, ou seja, </w:t>
       </w:r>
@@ -5486,10 +5527,12 @@
         <w:t xml:space="preserve">Primeiramente criamos esse elemento que </w:t>
       </w:r>
       <w:proofErr w:type="spellStart"/>
+      <w:proofErr w:type="gramStart"/>
       <w:r>
         <w:t>ira</w:t>
       </w:r>
       <w:proofErr w:type="spellEnd"/>
+      <w:proofErr w:type="gramEnd"/>
       <w:r>
         <w:t xml:space="preserve"> ser responsável por “armazenar” os dados de forma global a aplicação.</w:t>
       </w:r>
@@ -6035,10 +6078,18 @@
         <w:jc w:val="both"/>
       </w:pPr>
       <w:r>
-        <w:t xml:space="preserve">Uma vez criada essa função devemos, </w:t>
-      </w:r>
-      <w:r>
-        <w:t xml:space="preserve">construir o </w:t>
+        <w:t xml:space="preserve">Uma vez criada essa função </w:t>
+      </w:r>
+      <w:proofErr w:type="gramStart"/>
+      <w:r>
+        <w:t xml:space="preserve">devemos, </w:t>
+      </w:r>
+      <w:r>
+        <w:t>construir</w:t>
+      </w:r>
+      <w:proofErr w:type="gramEnd"/>
+      <w:r>
+        <w:t xml:space="preserve"> o </w:t>
       </w:r>
       <w:proofErr w:type="spellStart"/>
       <w:r>
@@ -6865,6 +6916,553 @@
       <w:pPr>
         <w:jc w:val="both"/>
       </w:pPr>
+    </w:p>
+    <w:p>
+      <w:pPr>
+        <w:pStyle w:val="Ttulo1"/>
+      </w:pPr>
+      <w:r>
+        <w:t xml:space="preserve">Configurando </w:t>
+      </w:r>
+      <w:proofErr w:type="spellStart"/>
+      <w:r>
+        <w:t>Firebase</w:t>
+      </w:r>
+      <w:proofErr w:type="spellEnd"/>
+    </w:p>
+    <w:p/>
+    <w:p>
+      <w:pPr>
+        <w:pStyle w:val="PargrafodaLista"/>
+        <w:numPr>
+          <w:ilvl w:val="0"/>
+          <w:numId w:val="11"/>
+        </w:numPr>
+      </w:pPr>
+      <w:r>
+        <w:t>Primeiro necessitamos instalar este repositório em nossa aplicação. O que fazemos com o comando “</w:t>
+      </w:r>
+      <w:proofErr w:type="spellStart"/>
+      <w:r>
+        <w:t>npm</w:t>
+      </w:r>
+      <w:proofErr w:type="spellEnd"/>
+      <w:r>
+        <w:t xml:space="preserve"> i </w:t>
+      </w:r>
+      <w:proofErr w:type="spellStart"/>
+      <w:r>
+        <w:t>firebase</w:t>
+      </w:r>
+      <w:proofErr w:type="spellEnd"/>
+      <w:r>
+        <w:t>”.</w:t>
+      </w:r>
+    </w:p>
+    <w:p>
+      <w:pPr>
+        <w:pStyle w:val="PargrafodaLista"/>
+        <w:numPr>
+          <w:ilvl w:val="0"/>
+          <w:numId w:val="11"/>
+        </w:numPr>
+      </w:pPr>
+      <w:r>
+        <w:t xml:space="preserve">Em seguida vamos ao site </w:t>
+      </w:r>
+      <w:proofErr w:type="spellStart"/>
+      <w:r>
+        <w:t>firebase</w:t>
+      </w:r>
+      <w:proofErr w:type="spellEnd"/>
+    </w:p>
+    <w:p>
+      <w:pPr>
+        <w:pStyle w:val="PargrafodaLista"/>
+        <w:numPr>
+          <w:ilvl w:val="1"/>
+          <w:numId w:val="11"/>
+        </w:numPr>
+      </w:pPr>
+      <w:r>
+        <w:t>Clicar na opção de console</w:t>
+      </w:r>
+    </w:p>
+    <w:p>
+      <w:pPr>
+        <w:pStyle w:val="PargrafodaLista"/>
+        <w:numPr>
+          <w:ilvl w:val="1"/>
+          <w:numId w:val="11"/>
+        </w:numPr>
+      </w:pPr>
+      <w:r>
+        <w:t>Selecionar o projeto desejado</w:t>
+      </w:r>
+    </w:p>
+    <w:p>
+      <w:pPr>
+        <w:pStyle w:val="PargrafodaLista"/>
+        <w:numPr>
+          <w:ilvl w:val="1"/>
+          <w:numId w:val="11"/>
+        </w:numPr>
+      </w:pPr>
+      <w:r>
+        <w:t>Na aba de configurações ir para as configurações do projeto</w:t>
+      </w:r>
+    </w:p>
+    <w:p>
+      <w:pPr>
+        <w:pStyle w:val="PargrafodaLista"/>
+        <w:numPr>
+          <w:ilvl w:val="1"/>
+          <w:numId w:val="11"/>
+        </w:numPr>
+      </w:pPr>
+      <w:r>
+        <w:t xml:space="preserve">Copiar os atributos </w:t>
+      </w:r>
+      <w:proofErr w:type="gramStart"/>
+      <w:r>
+        <w:t xml:space="preserve">de  </w:t>
+      </w:r>
+      <w:proofErr w:type="spellStart"/>
+      <w:r>
+        <w:t>apiKey</w:t>
+      </w:r>
+      <w:proofErr w:type="spellEnd"/>
+      <w:proofErr w:type="gramEnd"/>
+      <w:r>
+        <w:t xml:space="preserve">,  </w:t>
+      </w:r>
+      <w:proofErr w:type="spellStart"/>
+      <w:r>
+        <w:t>authDomaine</w:t>
+      </w:r>
+      <w:proofErr w:type="spellEnd"/>
+      <w:r>
+        <w:t xml:space="preserve"> e </w:t>
+      </w:r>
+      <w:proofErr w:type="spellStart"/>
+      <w:r>
+        <w:t>projectId</w:t>
+      </w:r>
+      <w:proofErr w:type="spellEnd"/>
+    </w:p>
+    <w:p>
+      <w:pPr>
+        <w:pStyle w:val="PargrafodaLista"/>
+        <w:numPr>
+          <w:ilvl w:val="0"/>
+          <w:numId w:val="11"/>
+        </w:numPr>
+      </w:pPr>
+      <w:r>
+        <w:t xml:space="preserve">Colar estes dados no </w:t>
+      </w:r>
+      <w:proofErr w:type="gramStart"/>
+      <w:r>
+        <w:t>arquivo .</w:t>
+      </w:r>
+      <w:proofErr w:type="spellStart"/>
+      <w:r>
+        <w:t>env</w:t>
+      </w:r>
+      <w:proofErr w:type="gramEnd"/>
+      <w:r>
+        <w:t>.local</w:t>
+      </w:r>
+      <w:proofErr w:type="spellEnd"/>
+      <w:r>
+        <w:t xml:space="preserve"> </w:t>
+      </w:r>
+      <w:r>
+        <w:rPr>
+          <w:color w:val="FF0000"/>
+        </w:rPr>
+        <w:t>(ESSES DADOS NÃO PODEM SER COMPARTILHADOS).</w:t>
+      </w:r>
+    </w:p>
+    <w:p>
+      <w:pPr>
+        <w:pStyle w:val="PargrafodaLista"/>
+        <w:jc w:val="center"/>
+      </w:pPr>
+      <w:r>
+        <w:rPr>
+          <w:noProof/>
+        </w:rPr>
+        <w:drawing>
+          <wp:inline distT="0" distB="0" distL="0" distR="0" wp14:anchorId="3589BAAB" wp14:editId="7FCB0211">
+            <wp:extent cx="4016088" cy="1013548"/>
+            <wp:effectExtent l="0" t="0" r="3810" b="0"/>
+            <wp:docPr id="898287256" name="Imagem 1"/>
+            <wp:cNvGraphicFramePr>
+              <a:graphicFrameLocks xmlns:a="http://schemas.openxmlformats.org/drawingml/2006/main" noChangeAspect="1"/>
+            </wp:cNvGraphicFramePr>
+            <a:graphic xmlns:a="http://schemas.openxmlformats.org/drawingml/2006/main">
+              <a:graphicData uri="http://schemas.openxmlformats.org/drawingml/2006/picture">
+                <pic:pic xmlns:pic="http://schemas.openxmlformats.org/drawingml/2006/picture">
+                  <pic:nvPicPr>
+                    <pic:cNvPr id="898287256" name=""/>
+                    <pic:cNvPicPr/>
+                  </pic:nvPicPr>
+                  <pic:blipFill>
+                    <a:blip r:embed="rId70"/>
+                    <a:stretch>
+                      <a:fillRect/>
+                    </a:stretch>
+                  </pic:blipFill>
+                  <pic:spPr>
+                    <a:xfrm>
+                      <a:off x="0" y="0"/>
+                      <a:ext cx="4016088" cy="1013548"/>
+                    </a:xfrm>
+                    <a:prstGeom prst="rect">
+                      <a:avLst/>
+                    </a:prstGeom>
+                  </pic:spPr>
+                </pic:pic>
+              </a:graphicData>
+            </a:graphic>
+          </wp:inline>
+        </w:drawing>
+      </w:r>
+    </w:p>
+    <w:p>
+      <w:pPr>
+        <w:pStyle w:val="PargrafodaLista"/>
+        <w:numPr>
+          <w:ilvl w:val="0"/>
+          <w:numId w:val="11"/>
+        </w:numPr>
+      </w:pPr>
+      <w:r>
+        <w:lastRenderedPageBreak/>
+        <w:t xml:space="preserve">Em seguida criamos um diretório para as configurações de </w:t>
+      </w:r>
+      <w:proofErr w:type="spellStart"/>
+      <w:r>
+        <w:t>backend</w:t>
+      </w:r>
+      <w:proofErr w:type="spellEnd"/>
+      <w:r>
+        <w:t xml:space="preserve"> e dentro dele um arquivo com </w:t>
+      </w:r>
+      <w:proofErr w:type="gramStart"/>
+      <w:r>
+        <w:t>o  nome</w:t>
+      </w:r>
+      <w:proofErr w:type="gramEnd"/>
+      <w:r>
+        <w:t xml:space="preserve"> </w:t>
+      </w:r>
+      <w:proofErr w:type="spellStart"/>
+      <w:r>
+        <w:t>config.ts</w:t>
+      </w:r>
+      <w:proofErr w:type="spellEnd"/>
+      <w:r>
+        <w:t xml:space="preserve"> que será configurado da seguinte forma:</w:t>
+      </w:r>
+    </w:p>
+    <w:p>
+      <w:pPr>
+        <w:pStyle w:val="PargrafodaLista"/>
+        <w:jc w:val="center"/>
+      </w:pPr>
+      <w:r>
+        <w:rPr>
+          <w:noProof/>
+        </w:rPr>
+        <w:drawing>
+          <wp:inline distT="0" distB="0" distL="0" distR="0" wp14:anchorId="0A04EEF2" wp14:editId="0462844C">
+            <wp:extent cx="3960000" cy="3175823"/>
+            <wp:effectExtent l="0" t="0" r="2540" b="5715"/>
+            <wp:docPr id="2013332215" name="Imagem 1"/>
+            <wp:cNvGraphicFramePr>
+              <a:graphicFrameLocks xmlns:a="http://schemas.openxmlformats.org/drawingml/2006/main" noChangeAspect="1"/>
+            </wp:cNvGraphicFramePr>
+            <a:graphic xmlns:a="http://schemas.openxmlformats.org/drawingml/2006/main">
+              <a:graphicData uri="http://schemas.openxmlformats.org/drawingml/2006/picture">
+                <pic:pic xmlns:pic="http://schemas.openxmlformats.org/drawingml/2006/picture">
+                  <pic:nvPicPr>
+                    <pic:cNvPr id="2013332215" name=""/>
+                    <pic:cNvPicPr/>
+                  </pic:nvPicPr>
+                  <pic:blipFill>
+                    <a:blip r:embed="rId71"/>
+                    <a:stretch>
+                      <a:fillRect/>
+                    </a:stretch>
+                  </pic:blipFill>
+                  <pic:spPr>
+                    <a:xfrm>
+                      <a:off x="0" y="0"/>
+                      <a:ext cx="3960000" cy="3175823"/>
+                    </a:xfrm>
+                    <a:prstGeom prst="rect">
+                      <a:avLst/>
+                    </a:prstGeom>
+                  </pic:spPr>
+                </pic:pic>
+              </a:graphicData>
+            </a:graphic>
+          </wp:inline>
+        </w:drawing>
+      </w:r>
+    </w:p>
+    <w:p>
+      <w:pPr>
+        <w:pStyle w:val="PargrafodaLista"/>
+        <w:jc w:val="center"/>
+      </w:pPr>
+    </w:p>
+    <w:p>
+      <w:pPr>
+        <w:pStyle w:val="PargrafodaLista"/>
+        <w:numPr>
+          <w:ilvl w:val="0"/>
+          <w:numId w:val="11"/>
+        </w:numPr>
+      </w:pPr>
+      <w:r>
+        <w:t xml:space="preserve">Agora, de volta ao site do </w:t>
+      </w:r>
+      <w:proofErr w:type="spellStart"/>
+      <w:r>
+        <w:t>firestore</w:t>
+      </w:r>
+      <w:proofErr w:type="spellEnd"/>
+      <w:r>
+        <w:t xml:space="preserve"> entramos na aba de “</w:t>
+      </w:r>
+      <w:proofErr w:type="spellStart"/>
+      <w:r>
+        <w:t>Firestore</w:t>
+      </w:r>
+      <w:proofErr w:type="spellEnd"/>
+      <w:r>
+        <w:t xml:space="preserve"> </w:t>
+      </w:r>
+      <w:proofErr w:type="spellStart"/>
+      <w:r>
+        <w:t>Database</w:t>
+      </w:r>
+      <w:proofErr w:type="spellEnd"/>
+      <w:r>
+        <w:t>”</w:t>
+      </w:r>
+    </w:p>
+    <w:p>
+      <w:r>
+        <w:br w:type="page"/>
+      </w:r>
+    </w:p>
+    <w:p>
+      <w:pPr>
+        <w:pStyle w:val="Ttulo1"/>
+      </w:pPr>
+      <w:proofErr w:type="spellStart"/>
+      <w:r>
+        <w:lastRenderedPageBreak/>
+        <w:t>ToDo</w:t>
+      </w:r>
+      <w:proofErr w:type="spellEnd"/>
+      <w:r>
+        <w:t xml:space="preserve"> APP</w:t>
+      </w:r>
+    </w:p>
+    <w:p/>
+    <w:p>
+      <w:r>
+        <w:t>INSTALAÇÃO DE DEPENDÊNCIAS PARA O BACKEND:</w:t>
+      </w:r>
+    </w:p>
+    <w:p>
+      <w:r>
+        <w:tab/>
+      </w:r>
+      <w:proofErr w:type="spellStart"/>
+      <w:r>
+        <w:t>npm</w:t>
+      </w:r>
+      <w:proofErr w:type="spellEnd"/>
+      <w:r>
+        <w:t xml:space="preserve"> </w:t>
+      </w:r>
+      <w:proofErr w:type="spellStart"/>
+      <w:r>
+        <w:t>init</w:t>
+      </w:r>
+      <w:proofErr w:type="spellEnd"/>
+      <w:r>
+        <w:t xml:space="preserve"> -y</w:t>
+      </w:r>
+    </w:p>
+    <w:p>
+      <w:pPr>
+        <w:ind w:left="709" w:hanging="709"/>
+      </w:pPr>
+      <w:r>
+        <w:tab/>
+      </w:r>
+      <w:proofErr w:type="spellStart"/>
+      <w:r>
+        <w:t>npm</w:t>
+      </w:r>
+      <w:proofErr w:type="spellEnd"/>
+      <w:r>
+        <w:t xml:space="preserve"> i --</w:t>
+      </w:r>
+      <w:proofErr w:type="spellStart"/>
+      <w:r>
+        <w:t>save</w:t>
+      </w:r>
+      <w:proofErr w:type="spellEnd"/>
+      <w:r>
+        <w:t xml:space="preserve"> -E body-parser@1.15.2 express@4.14.0 mongoose@4.7.0 node-restful@0.2.5 </w:t>
+      </w:r>
+      <w:hyperlink r:id="rId72" w:history="1">
+        <w:r>
+          <w:rPr>
+            <w:rStyle w:val="Hyperlink"/>
+          </w:rPr>
+          <w:t>pm2@2.1.5</w:t>
+        </w:r>
+      </w:hyperlink>
+    </w:p>
+    <w:p>
+      <w:pPr>
+        <w:ind w:left="709" w:hanging="1"/>
+      </w:pPr>
+      <w:proofErr w:type="spellStart"/>
+      <w:r>
+        <w:t>npm</w:t>
+      </w:r>
+      <w:proofErr w:type="spellEnd"/>
+      <w:r>
+        <w:t xml:space="preserve"> i --</w:t>
+      </w:r>
+      <w:proofErr w:type="spellStart"/>
+      <w:r>
+        <w:t>save-dev</w:t>
+      </w:r>
+      <w:proofErr w:type="spellEnd"/>
+      <w:r>
+        <w:t xml:space="preserve"> -E nodemon@1.11.0</w:t>
+      </w:r>
+    </w:p>
+    <w:p/>
+    <w:p>
+      <w:pPr>
+        <w:pStyle w:val="PargrafodaLista"/>
+        <w:numPr>
+          <w:ilvl w:val="0"/>
+          <w:numId w:val="12"/>
+        </w:numPr>
+        <w:jc w:val="both"/>
+      </w:pPr>
+      <w:r>
+        <w:rPr>
+          <w:b/>
+          <w:bCs/>
+        </w:rPr>
+        <w:t>Body-</w:t>
+      </w:r>
+      <w:proofErr w:type="spellStart"/>
+      <w:r>
+        <w:rPr>
+          <w:b/>
+          <w:bCs/>
+        </w:rPr>
+        <w:t>pasrser</w:t>
+      </w:r>
+      <w:proofErr w:type="spellEnd"/>
+      <w:r>
+        <w:t xml:space="preserve"> – Responsável por transformar os dados da requisição que vem normalmente como </w:t>
+      </w:r>
+      <w:proofErr w:type="spellStart"/>
+      <w:r>
+        <w:t>string</w:t>
+      </w:r>
+      <w:proofErr w:type="spellEnd"/>
+      <w:r>
+        <w:t xml:space="preserve"> em um formato de objeto em JS. E também para dados de formulários.</w:t>
+      </w:r>
+    </w:p>
+    <w:p>
+      <w:pPr>
+        <w:pStyle w:val="PargrafodaLista"/>
+        <w:numPr>
+          <w:ilvl w:val="0"/>
+          <w:numId w:val="12"/>
+        </w:numPr>
+        <w:jc w:val="both"/>
+      </w:pPr>
+      <w:r>
+        <w:rPr>
+          <w:b/>
+          <w:bCs/>
+        </w:rPr>
+        <w:t>Node</w:t>
+      </w:r>
+      <w:r>
+        <w:t>-</w:t>
+      </w:r>
+      <w:proofErr w:type="spellStart"/>
+      <w:r>
+        <w:rPr>
+          <w:b/>
+          <w:bCs/>
+        </w:rPr>
+        <w:t>restful</w:t>
+      </w:r>
+      <w:proofErr w:type="spellEnd"/>
+      <w:r>
+        <w:t xml:space="preserve"> – Ajuda na construção de uma API RESTFULL de forma mais facilitada.</w:t>
+      </w:r>
+    </w:p>
+    <w:p>
+      <w:pPr>
+        <w:pStyle w:val="PargrafodaLista"/>
+        <w:numPr>
+          <w:ilvl w:val="0"/>
+          <w:numId w:val="12"/>
+        </w:numPr>
+        <w:jc w:val="both"/>
+      </w:pPr>
+      <w:r>
+        <w:rPr>
+          <w:b/>
+          <w:bCs/>
+        </w:rPr>
+        <w:t xml:space="preserve">Pm2 </w:t>
+      </w:r>
+      <w:r>
+        <w:t xml:space="preserve">– É um </w:t>
+      </w:r>
+      <w:proofErr w:type="spellStart"/>
+      <w:r>
+        <w:t>Launcher</w:t>
+      </w:r>
+      <w:proofErr w:type="spellEnd"/>
+      <w:r>
+        <w:t xml:space="preserve"> e é responsável por iniciar a aplicação, deixa aplicação mais estável e adiciona ferramentas de monitoramento. Meio que o </w:t>
+      </w:r>
+      <w:proofErr w:type="spellStart"/>
+      <w:r>
+        <w:t>nodemon</w:t>
+      </w:r>
+      <w:proofErr w:type="spellEnd"/>
+      <w:r>
+        <w:t xml:space="preserve"> para produção. </w:t>
+      </w:r>
+    </w:p>
+    <w:p/>
+    <w:p/>
+    <w:p>
       <w:r>
         <w:br w:type="page"/>
       </w:r>
@@ -6934,10 +7532,12 @@
               <w:t xml:space="preserve"> </w:t>
             </w:r>
             <w:proofErr w:type="spellStart"/>
+            <w:proofErr w:type="gramStart"/>
             <w:r>
               <w:t>esta</w:t>
             </w:r>
             <w:proofErr w:type="spellEnd"/>
+            <w:proofErr w:type="gramEnd"/>
             <w:r>
               <w:t xml:space="preserve"> instalado)</w:t>
             </w:r>
@@ -6968,7 +7568,7 @@
       <w:r>
         <w:t xml:space="preserve">Site com vários exemplos de gradientes: </w:t>
       </w:r>
-      <w:hyperlink r:id="rId70" w:anchor="WhatliesBeyond" w:history="1">
+      <w:hyperlink r:id="rId73" w:anchor="WhatliesBeyond" w:history="1">
         <w:r>
           <w:rPr>
             <w:rStyle w:val="Hyperlink"/>
@@ -6992,12 +7592,17 @@
         <w:t xml:space="preserve">A função </w:t>
       </w:r>
       <w:proofErr w:type="spellStart"/>
+      <w:proofErr w:type="gramStart"/>
       <w:r>
         <w:t>focus</w:t>
       </w:r>
       <w:proofErr w:type="spellEnd"/>
       <w:r>
-        <w:t>() é responsável por focar em determinado elemento HTML.</w:t>
+        <w:t>(</w:t>
+      </w:r>
+      <w:proofErr w:type="gramEnd"/>
+      <w:r>
+        <w:t>) é responsável por focar em determinado elemento HTML.</w:t>
       </w:r>
     </w:p>
     <w:p>
@@ -7011,7 +7616,7 @@
       <w:r>
         <w:t xml:space="preserve">Biblioteca de ícones prática </w:t>
       </w:r>
-      <w:hyperlink r:id="rId71" w:history="1">
+      <w:hyperlink r:id="rId74" w:history="1">
         <w:r>
           <w:rPr>
             <w:rStyle w:val="Hyperlink"/>
@@ -7123,6 +7728,119 @@
     </w:lvl>
   </w:abstractNum>
   <w:abstractNum w:abstractNumId="1" w15:restartNumberingAfterBreak="0">
+    <w:nsid w:val="10CC216D"/>
+    <w:multiLevelType w:val="hybridMultilevel"/>
+    <w:tmpl w:val="F0F68F06"/>
+    <w:lvl w:ilvl="0" w:tplc="04160001">
+      <w:start w:val="1"/>
+      <w:numFmt w:val="bullet"/>
+      <w:lvlText w:val=""/>
+      <w:lvlJc w:val="left"/>
+      <w:pPr>
+        <w:ind w:left="720" w:hanging="360"/>
+      </w:pPr>
+      <w:rPr>
+        <w:rFonts w:ascii="Symbol" w:hAnsi="Symbol" w:hint="default"/>
+      </w:rPr>
+    </w:lvl>
+    <w:lvl w:ilvl="1" w:tplc="04160003" w:tentative="1">
+      <w:start w:val="1"/>
+      <w:numFmt w:val="bullet"/>
+      <w:lvlText w:val="o"/>
+      <w:lvlJc w:val="left"/>
+      <w:pPr>
+        <w:ind w:left="1440" w:hanging="360"/>
+      </w:pPr>
+      <w:rPr>
+        <w:rFonts w:ascii="Courier New" w:hAnsi="Courier New" w:cs="Courier New" w:hint="default"/>
+      </w:rPr>
+    </w:lvl>
+    <w:lvl w:ilvl="2" w:tplc="04160005" w:tentative="1">
+      <w:start w:val="1"/>
+      <w:numFmt w:val="bullet"/>
+      <w:lvlText w:val=""/>
+      <w:lvlJc w:val="left"/>
+      <w:pPr>
+        <w:ind w:left="2160" w:hanging="360"/>
+      </w:pPr>
+      <w:rPr>
+        <w:rFonts w:ascii="Wingdings" w:hAnsi="Wingdings" w:hint="default"/>
+      </w:rPr>
+    </w:lvl>
+    <w:lvl w:ilvl="3" w:tplc="04160001" w:tentative="1">
+      <w:start w:val="1"/>
+      <w:numFmt w:val="bullet"/>
+      <w:lvlText w:val=""/>
+      <w:lvlJc w:val="left"/>
+      <w:pPr>
+        <w:ind w:left="2880" w:hanging="360"/>
+      </w:pPr>
+      <w:rPr>
+        <w:rFonts w:ascii="Symbol" w:hAnsi="Symbol" w:hint="default"/>
+      </w:rPr>
+    </w:lvl>
+    <w:lvl w:ilvl="4" w:tplc="04160003" w:tentative="1">
+      <w:start w:val="1"/>
+      <w:numFmt w:val="bullet"/>
+      <w:lvlText w:val="o"/>
+      <w:lvlJc w:val="left"/>
+      <w:pPr>
+        <w:ind w:left="3600" w:hanging="360"/>
+      </w:pPr>
+      <w:rPr>
+        <w:rFonts w:ascii="Courier New" w:hAnsi="Courier New" w:cs="Courier New" w:hint="default"/>
+      </w:rPr>
+    </w:lvl>
+    <w:lvl w:ilvl="5" w:tplc="04160005" w:tentative="1">
+      <w:start w:val="1"/>
+      <w:numFmt w:val="bullet"/>
+      <w:lvlText w:val=""/>
+      <w:lvlJc w:val="left"/>
+      <w:pPr>
+        <w:ind w:left="4320" w:hanging="360"/>
+      </w:pPr>
+      <w:rPr>
+        <w:rFonts w:ascii="Wingdings" w:hAnsi="Wingdings" w:hint="default"/>
+      </w:rPr>
+    </w:lvl>
+    <w:lvl w:ilvl="6" w:tplc="04160001" w:tentative="1">
+      <w:start w:val="1"/>
+      <w:numFmt w:val="bullet"/>
+      <w:lvlText w:val=""/>
+      <w:lvlJc w:val="left"/>
+      <w:pPr>
+        <w:ind w:left="5040" w:hanging="360"/>
+      </w:pPr>
+      <w:rPr>
+        <w:rFonts w:ascii="Symbol" w:hAnsi="Symbol" w:hint="default"/>
+      </w:rPr>
+    </w:lvl>
+    <w:lvl w:ilvl="7" w:tplc="04160003" w:tentative="1">
+      <w:start w:val="1"/>
+      <w:numFmt w:val="bullet"/>
+      <w:lvlText w:val="o"/>
+      <w:lvlJc w:val="left"/>
+      <w:pPr>
+        <w:ind w:left="5760" w:hanging="360"/>
+      </w:pPr>
+      <w:rPr>
+        <w:rFonts w:ascii="Courier New" w:hAnsi="Courier New" w:cs="Courier New" w:hint="default"/>
+      </w:rPr>
+    </w:lvl>
+    <w:lvl w:ilvl="8" w:tplc="04160005" w:tentative="1">
+      <w:start w:val="1"/>
+      <w:numFmt w:val="bullet"/>
+      <w:lvlText w:val=""/>
+      <w:lvlJc w:val="left"/>
+      <w:pPr>
+        <w:ind w:left="6480" w:hanging="360"/>
+      </w:pPr>
+      <w:rPr>
+        <w:rFonts w:ascii="Wingdings" w:hAnsi="Wingdings" w:hint="default"/>
+      </w:rPr>
+    </w:lvl>
+  </w:abstractNum>
+  <w:abstractNum w:abstractNumId="2" w15:restartNumberingAfterBreak="0">
     <w:nsid w:val="1B9B4A38"/>
     <w:multiLevelType w:val="hybridMultilevel"/>
     <w:tmpl w:val="F630111A"/>
@@ -7208,7 +7926,7 @@
       </w:pPr>
     </w:lvl>
   </w:abstractNum>
-  <w:abstractNum w:abstractNumId="2" w15:restartNumberingAfterBreak="0">
+  <w:abstractNum w:abstractNumId="3" w15:restartNumberingAfterBreak="0">
     <w:nsid w:val="1D3D6575"/>
     <w:multiLevelType w:val="hybridMultilevel"/>
     <w:tmpl w:val="F62690EC"/>
@@ -7321,7 +8039,7 @@
       </w:rPr>
     </w:lvl>
   </w:abstractNum>
-  <w:abstractNum w:abstractNumId="3" w15:restartNumberingAfterBreak="0">
+  <w:abstractNum w:abstractNumId="4" w15:restartNumberingAfterBreak="0">
     <w:nsid w:val="26AC5186"/>
     <w:multiLevelType w:val="hybridMultilevel"/>
     <w:tmpl w:val="89948C9E"/>
@@ -7434,7 +8152,7 @@
       </w:rPr>
     </w:lvl>
   </w:abstractNum>
-  <w:abstractNum w:abstractNumId="4" w15:restartNumberingAfterBreak="0">
+  <w:abstractNum w:abstractNumId="5" w15:restartNumberingAfterBreak="0">
     <w:nsid w:val="2A887048"/>
     <w:multiLevelType w:val="hybridMultilevel"/>
     <w:tmpl w:val="DD162F36"/>
@@ -7520,7 +8238,7 @@
       </w:pPr>
     </w:lvl>
   </w:abstractNum>
-  <w:abstractNum w:abstractNumId="5" w15:restartNumberingAfterBreak="0">
+  <w:abstractNum w:abstractNumId="6" w15:restartNumberingAfterBreak="0">
     <w:nsid w:val="31AF3871"/>
     <w:multiLevelType w:val="hybridMultilevel"/>
     <w:tmpl w:val="EE749DFA"/>
@@ -7633,11 +8351,11 @@
       </w:rPr>
     </w:lvl>
   </w:abstractNum>
-  <w:abstractNum w:abstractNumId="6" w15:restartNumberingAfterBreak="0">
-    <w:nsid w:val="67EE5518"/>
+  <w:abstractNum w:abstractNumId="7" w15:restartNumberingAfterBreak="0">
+    <w:nsid w:val="4959134C"/>
     <w:multiLevelType w:val="hybridMultilevel"/>
-    <w:tmpl w:val="8AAEC164"/>
-    <w:lvl w:ilvl="0" w:tplc="0416000F">
+    <w:tmpl w:val="07CA09A0"/>
+    <w:lvl w:ilvl="0" w:tplc="FFFFFFFF">
       <w:start w:val="1"/>
       <w:numFmt w:val="decimal"/>
       <w:lvlText w:val="%1."/>
@@ -7646,7 +8364,7 @@
         <w:ind w:left="720" w:hanging="360"/>
       </w:pPr>
     </w:lvl>
-    <w:lvl w:ilvl="1" w:tplc="04160019" w:tentative="1">
+    <w:lvl w:ilvl="1" w:tplc="FFFFFFFF">
       <w:start w:val="1"/>
       <w:numFmt w:val="lowerLetter"/>
       <w:lvlText w:val="%2."/>
@@ -7655,7 +8373,7 @@
         <w:ind w:left="1440" w:hanging="360"/>
       </w:pPr>
     </w:lvl>
-    <w:lvl w:ilvl="2" w:tplc="0416001B" w:tentative="1">
+    <w:lvl w:ilvl="2" w:tplc="FFFFFFFF" w:tentative="1">
       <w:start w:val="1"/>
       <w:numFmt w:val="lowerRoman"/>
       <w:lvlText w:val="%3."/>
@@ -7664,7 +8382,7 @@
         <w:ind w:left="2160" w:hanging="180"/>
       </w:pPr>
     </w:lvl>
-    <w:lvl w:ilvl="3" w:tplc="0416000F" w:tentative="1">
+    <w:lvl w:ilvl="3" w:tplc="FFFFFFFF" w:tentative="1">
       <w:start w:val="1"/>
       <w:numFmt w:val="decimal"/>
       <w:lvlText w:val="%4."/>
@@ -7673,7 +8391,7 @@
         <w:ind w:left="2880" w:hanging="360"/>
       </w:pPr>
     </w:lvl>
-    <w:lvl w:ilvl="4" w:tplc="04160019" w:tentative="1">
+    <w:lvl w:ilvl="4" w:tplc="FFFFFFFF" w:tentative="1">
       <w:start w:val="1"/>
       <w:numFmt w:val="lowerLetter"/>
       <w:lvlText w:val="%5."/>
@@ -7682,7 +8400,7 @@
         <w:ind w:left="3600" w:hanging="360"/>
       </w:pPr>
     </w:lvl>
-    <w:lvl w:ilvl="5" w:tplc="0416001B" w:tentative="1">
+    <w:lvl w:ilvl="5" w:tplc="FFFFFFFF" w:tentative="1">
       <w:start w:val="1"/>
       <w:numFmt w:val="lowerRoman"/>
       <w:lvlText w:val="%6."/>
@@ -7691,7 +8409,7 @@
         <w:ind w:left="4320" w:hanging="180"/>
       </w:pPr>
     </w:lvl>
-    <w:lvl w:ilvl="6" w:tplc="0416000F" w:tentative="1">
+    <w:lvl w:ilvl="6" w:tplc="FFFFFFFF" w:tentative="1">
       <w:start w:val="1"/>
       <w:numFmt w:val="decimal"/>
       <w:lvlText w:val="%7."/>
@@ -7700,7 +8418,7 @@
         <w:ind w:left="5040" w:hanging="360"/>
       </w:pPr>
     </w:lvl>
-    <w:lvl w:ilvl="7" w:tplc="04160019" w:tentative="1">
+    <w:lvl w:ilvl="7" w:tplc="FFFFFFFF" w:tentative="1">
       <w:start w:val="1"/>
       <w:numFmt w:val="lowerLetter"/>
       <w:lvlText w:val="%8."/>
@@ -7709,7 +8427,7 @@
         <w:ind w:left="5760" w:hanging="360"/>
       </w:pPr>
     </w:lvl>
-    <w:lvl w:ilvl="8" w:tplc="0416001B" w:tentative="1">
+    <w:lvl w:ilvl="8" w:tplc="FFFFFFFF" w:tentative="1">
       <w:start w:val="1"/>
       <w:numFmt w:val="lowerRoman"/>
       <w:lvlText w:val="%9."/>
@@ -7719,7 +8437,93 @@
       </w:pPr>
     </w:lvl>
   </w:abstractNum>
-  <w:abstractNum w:abstractNumId="7" w15:restartNumberingAfterBreak="0">
+  <w:abstractNum w:abstractNumId="8" w15:restartNumberingAfterBreak="0">
+    <w:nsid w:val="67EE5518"/>
+    <w:multiLevelType w:val="hybridMultilevel"/>
+    <w:tmpl w:val="07CA09A0"/>
+    <w:lvl w:ilvl="0" w:tplc="0416000F">
+      <w:start w:val="1"/>
+      <w:numFmt w:val="decimal"/>
+      <w:lvlText w:val="%1."/>
+      <w:lvlJc w:val="left"/>
+      <w:pPr>
+        <w:ind w:left="720" w:hanging="360"/>
+      </w:pPr>
+    </w:lvl>
+    <w:lvl w:ilvl="1" w:tplc="04160019" w:tentative="1">
+      <w:start w:val="1"/>
+      <w:numFmt w:val="lowerLetter"/>
+      <w:lvlText w:val="%2."/>
+      <w:lvlJc w:val="left"/>
+      <w:pPr>
+        <w:ind w:left="1440" w:hanging="360"/>
+      </w:pPr>
+    </w:lvl>
+    <w:lvl w:ilvl="2" w:tplc="0416001B" w:tentative="1">
+      <w:start w:val="1"/>
+      <w:numFmt w:val="lowerRoman"/>
+      <w:lvlText w:val="%3."/>
+      <w:lvlJc w:val="right"/>
+      <w:pPr>
+        <w:ind w:left="2160" w:hanging="180"/>
+      </w:pPr>
+    </w:lvl>
+    <w:lvl w:ilvl="3" w:tplc="0416000F" w:tentative="1">
+      <w:start w:val="1"/>
+      <w:numFmt w:val="decimal"/>
+      <w:lvlText w:val="%4."/>
+      <w:lvlJc w:val="left"/>
+      <w:pPr>
+        <w:ind w:left="2880" w:hanging="360"/>
+      </w:pPr>
+    </w:lvl>
+    <w:lvl w:ilvl="4" w:tplc="04160019" w:tentative="1">
+      <w:start w:val="1"/>
+      <w:numFmt w:val="lowerLetter"/>
+      <w:lvlText w:val="%5."/>
+      <w:lvlJc w:val="left"/>
+      <w:pPr>
+        <w:ind w:left="3600" w:hanging="360"/>
+      </w:pPr>
+    </w:lvl>
+    <w:lvl w:ilvl="5" w:tplc="0416001B" w:tentative="1">
+      <w:start w:val="1"/>
+      <w:numFmt w:val="lowerRoman"/>
+      <w:lvlText w:val="%6."/>
+      <w:lvlJc w:val="right"/>
+      <w:pPr>
+        <w:ind w:left="4320" w:hanging="180"/>
+      </w:pPr>
+    </w:lvl>
+    <w:lvl w:ilvl="6" w:tplc="0416000F" w:tentative="1">
+      <w:start w:val="1"/>
+      <w:numFmt w:val="decimal"/>
+      <w:lvlText w:val="%7."/>
+      <w:lvlJc w:val="left"/>
+      <w:pPr>
+        <w:ind w:left="5040" w:hanging="360"/>
+      </w:pPr>
+    </w:lvl>
+    <w:lvl w:ilvl="7" w:tplc="04160019" w:tentative="1">
+      <w:start w:val="1"/>
+      <w:numFmt w:val="lowerLetter"/>
+      <w:lvlText w:val="%8."/>
+      <w:lvlJc w:val="left"/>
+      <w:pPr>
+        <w:ind w:left="5760" w:hanging="360"/>
+      </w:pPr>
+    </w:lvl>
+    <w:lvl w:ilvl="8" w:tplc="0416001B" w:tentative="1">
+      <w:start w:val="1"/>
+      <w:numFmt w:val="lowerRoman"/>
+      <w:lvlText w:val="%9."/>
+      <w:lvlJc w:val="right"/>
+      <w:pPr>
+        <w:ind w:left="6480" w:hanging="180"/>
+      </w:pPr>
+    </w:lvl>
+  </w:abstractNum>
+  <w:abstractNum w:abstractNumId="9" w15:restartNumberingAfterBreak="0">
     <w:nsid w:val="6B101E10"/>
     <w:multiLevelType w:val="hybridMultilevel"/>
     <w:tmpl w:val="149AD0CA"/>
@@ -7805,7 +8609,7 @@
       </w:pPr>
     </w:lvl>
   </w:abstractNum>
-  <w:abstractNum w:abstractNumId="8" w15:restartNumberingAfterBreak="0">
+  <w:abstractNum w:abstractNumId="10" w15:restartNumberingAfterBreak="0">
     <w:nsid w:val="77264537"/>
     <w:multiLevelType w:val="hybridMultilevel"/>
     <w:tmpl w:val="0D56DD1A"/>
@@ -7918,7 +8722,7 @@
       </w:rPr>
     </w:lvl>
   </w:abstractNum>
-  <w:abstractNum w:abstractNumId="9" w15:restartNumberingAfterBreak="0">
+  <w:abstractNum w:abstractNumId="11" w15:restartNumberingAfterBreak="0">
     <w:nsid w:val="7D8D7056"/>
     <w:multiLevelType w:val="hybridMultilevel"/>
     <w:tmpl w:val="C616E438"/>
@@ -8005,34 +8809,40 @@
     </w:lvl>
   </w:abstractNum>
   <w:num w:numId="1" w16cid:durableId="1984770073">
-    <w:abstractNumId w:val="7"/>
+    <w:abstractNumId w:val="9"/>
   </w:num>
   <w:num w:numId="2" w16cid:durableId="940377821">
-    <w:abstractNumId w:val="9"/>
+    <w:abstractNumId w:val="11"/>
   </w:num>
   <w:num w:numId="3" w16cid:durableId="1154949245">
-    <w:abstractNumId w:val="1"/>
+    <w:abstractNumId w:val="2"/>
   </w:num>
   <w:num w:numId="4" w16cid:durableId="884173187">
+    <w:abstractNumId w:val="4"/>
+  </w:num>
+  <w:num w:numId="5" w16cid:durableId="1594241451">
     <w:abstractNumId w:val="3"/>
   </w:num>
-  <w:num w:numId="5" w16cid:durableId="1594241451">
-    <w:abstractNumId w:val="2"/>
-  </w:num>
   <w:num w:numId="6" w16cid:durableId="872570533">
-    <w:abstractNumId w:val="5"/>
+    <w:abstractNumId w:val="6"/>
   </w:num>
   <w:num w:numId="7" w16cid:durableId="378941812">
-    <w:abstractNumId w:val="6"/>
+    <w:abstractNumId w:val="8"/>
   </w:num>
   <w:num w:numId="8" w16cid:durableId="1589997669">
     <w:abstractNumId w:val="0"/>
   </w:num>
   <w:num w:numId="9" w16cid:durableId="1289045382">
-    <w:abstractNumId w:val="4"/>
+    <w:abstractNumId w:val="5"/>
   </w:num>
   <w:num w:numId="10" w16cid:durableId="721489029">
-    <w:abstractNumId w:val="8"/>
+    <w:abstractNumId w:val="10"/>
+  </w:num>
+  <w:num w:numId="11" w16cid:durableId="47076568">
+    <w:abstractNumId w:val="7"/>
+  </w:num>
+  <w:num w:numId="12" w16cid:durableId="900751166">
+    <w:abstractNumId w:val="1"/>
   </w:num>
 </w:numbering>
 </file>

</xml_diff>